<commit_message>
Updated except Item definition
</commit_message>
<xml_diff>
--- a/Functional_Safety_Final_Docs/01_SafetyPlan_LaneAssistance.docx
+++ b/Functional_Safety_Final_Docs/01_SafetyPlan_LaneAssistance.docx
@@ -1,6 +1,6 @@
 
 <file path=word/document.xml><?xml version="1.0" encoding="utf-8"?>
-<w:document xmlns:wpc="http://schemas.microsoft.com/office/word/2010/wordprocessingCanvas" xmlns:cx="http://schemas.microsoft.com/office/drawing/2014/chartex" xmlns:cx1="http://schemas.microsoft.com/office/drawing/2015/9/8/chartex" xmlns:mc="http://schemas.openxmlformats.org/markup-compatibility/2006" xmlns:o="urn:schemas-microsoft-com:office:office" xmlns:r="http://schemas.openxmlformats.org/officeDocument/2006/relationships" xmlns:m="http://schemas.openxmlformats.org/officeDocument/2006/math" xmlns:v="urn:schemas-microsoft-com:vml" xmlns:wp14="http://schemas.microsoft.com/office/word/2010/wordprocessingDrawing" xmlns:wp="http://schemas.openxmlformats.org/drawingml/2006/wordprocessingDrawing" xmlns:w10="urn:schemas-microsoft-com:office:word" xmlns:w="http://schemas.openxmlformats.org/wordprocessingml/2006/main" xmlns:w14="http://schemas.microsoft.com/office/word/2010/wordml" xmlns:w15="http://schemas.microsoft.com/office/word/2012/wordml" xmlns:w16se="http://schemas.microsoft.com/office/word/2015/wordml/symex" xmlns:wpg="http://schemas.microsoft.com/office/word/2010/wordprocessingGroup" xmlns:wpi="http://schemas.microsoft.com/office/word/2010/wordprocessingInk" xmlns:wne="http://schemas.microsoft.com/office/word/2006/wordml" xmlns:wps="http://schemas.microsoft.com/office/word/2010/wordprocessingShape" mc:Ignorable="w14 w15 w16se wp14">
+<w:document xmlns:wpc="http://schemas.microsoft.com/office/word/2010/wordprocessingCanvas" xmlns:mc="http://schemas.openxmlformats.org/markup-compatibility/2006" xmlns:o="urn:schemas-microsoft-com:office:office" xmlns:r="http://schemas.openxmlformats.org/officeDocument/2006/relationships" xmlns:m="http://schemas.openxmlformats.org/officeDocument/2006/math" xmlns:v="urn:schemas-microsoft-com:vml" xmlns:wp14="http://schemas.microsoft.com/office/word/2010/wordprocessingDrawing" xmlns:wp="http://schemas.openxmlformats.org/drawingml/2006/wordprocessingDrawing" xmlns:w10="urn:schemas-microsoft-com:office:word" xmlns:w="http://schemas.openxmlformats.org/wordprocessingml/2006/main" xmlns:w14="http://schemas.microsoft.com/office/word/2010/wordml" xmlns:w15="http://schemas.microsoft.com/office/word/2012/wordml" xmlns:wpg="http://schemas.microsoft.com/office/word/2010/wordprocessingGroup" xmlns:wpi="http://schemas.microsoft.com/office/word/2010/wordprocessingInk" xmlns:wne="http://schemas.microsoft.com/office/word/2006/wordml" xmlns:wps="http://schemas.microsoft.com/office/word/2010/wordprocessingShape" mc:Ignorable="w14 w15 wp14">
   <w:body>
     <w:p>
       <w:pPr>
@@ -19,7 +19,7 @@
       <w:r>
         <w:rPr>
           <w:noProof/>
-          <w:lang w:val="en-US"/>
+          <w:lang w:val="en-IN" w:eastAsia="en-IN"/>
         </w:rPr>
         <w:drawing>
           <wp:anchor distT="0" distB="0" distL="0" distR="0" simplePos="0" relativeHeight="251658240" behindDoc="0" locked="0" layoutInCell="1" hidden="0" allowOverlap="1">
@@ -43,7 +43,7 @@
                     <pic:cNvPicPr preferRelativeResize="0"/>
                   </pic:nvPicPr>
                   <pic:blipFill>
-                    <a:blip r:embed="rId7"/>
+                    <a:blip r:embed="rId8"/>
                     <a:srcRect l="24000" r="25600"/>
                     <a:stretch>
                       <a:fillRect/>
@@ -68,7 +68,7 @@
       <w:r>
         <w:rPr>
           <w:noProof/>
-          <w:lang w:val="en-US"/>
+          <w:lang w:val="en-IN" w:eastAsia="en-IN"/>
         </w:rPr>
         <w:drawing>
           <wp:anchor distT="0" distB="0" distL="114300" distR="114300" simplePos="0" relativeHeight="251659264" behindDoc="0" locked="0" layoutInCell="1" hidden="0" allowOverlap="1">
@@ -92,7 +92,7 @@
                     <pic:cNvPicPr preferRelativeResize="0"/>
                   </pic:nvPicPr>
                   <pic:blipFill>
-                    <a:blip r:embed="rId8"/>
+                    <a:blip r:embed="rId9"/>
                     <a:srcRect/>
                     <a:stretch>
                       <a:fillRect/>
@@ -237,7 +237,7 @@
       <w:r>
         <w:rPr>
           <w:noProof/>
-          <w:lang w:val="en-US"/>
+          <w:lang w:val="en-IN" w:eastAsia="en-IN"/>
         </w:rPr>
         <w:drawing>
           <wp:inline distT="0" distB="0" distL="0" distR="0">
@@ -253,7 +253,7 @@
                     <pic:cNvPicPr preferRelativeResize="0"/>
                   </pic:nvPicPr>
                   <pic:blipFill>
-                    <a:blip r:embed="rId9"/>
+                    <a:blip r:embed="rId10"/>
                     <a:srcRect/>
                     <a:stretch>
                       <a:fillRect/>
@@ -821,19 +821,6 @@
     </w:tbl>
     <w:p>
       <w:pPr>
-        <w:rPr>
-          <w:sz w:val="40"/>
-          <w:szCs w:val="40"/>
-        </w:rPr>
-      </w:pPr>
-      <w:bookmarkStart w:id="8" w:name="_ktt3lgighckp" w:colFirst="0" w:colLast="0"/>
-      <w:bookmarkEnd w:id="8"/>
-      <w:r>
-        <w:br w:type="page"/>
-      </w:r>
-    </w:p>
-    <w:p>
-      <w:pPr>
         <w:pStyle w:val="Heading1"/>
         <w:widowControl w:val="0"/>
         <w:spacing w:before="480" w:after="180" w:line="240" w:lineRule="auto"/>
@@ -843,23 +830,19 @@
           <w:color w:val="B7B7B7"/>
         </w:rPr>
       </w:pPr>
-      <w:r>
-        <w:lastRenderedPageBreak/>
-        <w:t>T</w:t>
-      </w:r>
-      <w:r>
-        <w:t>able of Contents</w:t>
-      </w:r>
-    </w:p>
-    <w:p>
-      <w:pPr>
-        <w:rPr>
-          <w:b/>
-          <w:color w:val="B7B7B7"/>
-        </w:rPr>
-      </w:pPr>
-      <w:bookmarkStart w:id="9" w:name="_GoBack"/>
-      <w:bookmarkEnd w:id="9"/>
+      <w:bookmarkStart w:id="8" w:name="_ktt3lgighckp" w:colFirst="0" w:colLast="0"/>
+      <w:bookmarkEnd w:id="8"/>
+      <w:r>
+        <w:t>Table of Contents</w:t>
+      </w:r>
+    </w:p>
+    <w:p>
+      <w:pPr>
+        <w:rPr>
+          <w:b/>
+          <w:color w:val="B7B7B7"/>
+        </w:rPr>
+      </w:pPr>
     </w:p>
     <w:sdt>
       <w:sdtPr>
@@ -1202,8 +1185,8 @@
         <w:spacing w:before="480" w:after="180" w:line="240" w:lineRule="auto"/>
         <w:contextualSpacing w:val="0"/>
       </w:pPr>
-      <w:bookmarkStart w:id="10" w:name="_zakt536q9xt3" w:colFirst="0" w:colLast="0"/>
-      <w:bookmarkEnd w:id="10"/>
+      <w:bookmarkStart w:id="9" w:name="_zakt536q9xt3" w:colFirst="0" w:colLast="0"/>
+      <w:bookmarkEnd w:id="9"/>
       <w:r>
         <w:t>Introduction</w:t>
       </w:r>
@@ -1214,54 +1197,35 @@
         <w:pStyle w:val="Heading2"/>
         <w:contextualSpacing w:val="0"/>
       </w:pPr>
-      <w:bookmarkStart w:id="11" w:name="_52ybytyytfvs" w:colFirst="0" w:colLast="0"/>
-      <w:bookmarkEnd w:id="11"/>
+      <w:bookmarkStart w:id="10" w:name="_52ybytyytfvs" w:colFirst="0" w:colLast="0"/>
+      <w:bookmarkEnd w:id="10"/>
       <w:r>
         <w:t>Purpose of the Safety Plan</w:t>
       </w:r>
     </w:p>
     <w:p>
-      <w:pPr>
-        <w:rPr>
-          <w:b/>
-          <w:color w:val="B7B7B7"/>
-        </w:rPr>
-      </w:pPr>
-      <w:r>
-        <w:rPr>
-          <w:b/>
-          <w:color w:val="B7B7B7"/>
-        </w:rPr>
-        <w:t>[Instructions: Answer what is the purpose of a safety plan?]</w:t>
-      </w:r>
-    </w:p>
-    <w:p/>
+      <w:r>
+        <w:t xml:space="preserve">The Safety Plan defines the steps that are to be taken to achieve functional safety. </w:t>
+      </w:r>
+      <w:r>
+        <w:t>It defines the goals and measures and roles and responsibilities to ensure that important safety design steps are not missed.</w:t>
+      </w:r>
+    </w:p>
     <w:p>
       <w:pPr>
         <w:pStyle w:val="Heading2"/>
         <w:contextualSpacing w:val="0"/>
-      </w:pPr>
-      <w:bookmarkStart w:id="12" w:name="_sh22j99mm02k" w:colFirst="0" w:colLast="0"/>
-      <w:bookmarkEnd w:id="12"/>
+        <w:rPr>
+          <w:b/>
+          <w:color w:val="B7B7B7"/>
+        </w:rPr>
+      </w:pPr>
+      <w:bookmarkStart w:id="11" w:name="_sh22j99mm02k" w:colFirst="0" w:colLast="0"/>
+      <w:bookmarkEnd w:id="11"/>
       <w:r>
         <w:t>Scope of the Project</w:t>
       </w:r>
     </w:p>
-    <w:p>
-      <w:pPr>
-        <w:rPr>
-          <w:b/>
-          <w:color w:val="B7B7B7"/>
-        </w:rPr>
-      </w:pPr>
-      <w:r>
-        <w:rPr>
-          <w:b/>
-          <w:color w:val="B7B7B7"/>
-        </w:rPr>
-        <w:t>[Instructions: Nothing to do here. This is for your information.]</w:t>
-      </w:r>
-    </w:p>
     <w:p/>
     <w:p>
       <w:r>
@@ -1309,10 +1273,7 @@
         <w:ind w:firstLine="720"/>
       </w:pPr>
       <w:r>
-        <w:t>Product Development at the Hardwa</w:t>
-      </w:r>
-      <w:r>
-        <w:t>re Level</w:t>
+        <w:t>Product Development at the Hardware Level</w:t>
       </w:r>
     </w:p>
     <w:p>
@@ -1328,26 +1289,15 @@
       <w:pPr>
         <w:pStyle w:val="Heading2"/>
         <w:contextualSpacing w:val="0"/>
-      </w:pPr>
-      <w:bookmarkStart w:id="13" w:name="_fzzlhwsfq6ys" w:colFirst="0" w:colLast="0"/>
-      <w:bookmarkEnd w:id="13"/>
+        <w:rPr>
+          <w:b/>
+          <w:color w:val="B7B7B7"/>
+        </w:rPr>
+      </w:pPr>
+      <w:bookmarkStart w:id="12" w:name="_fzzlhwsfq6ys" w:colFirst="0" w:colLast="0"/>
+      <w:bookmarkEnd w:id="12"/>
       <w:r>
         <w:t>Deliverables of the Project</w:t>
-      </w:r>
-    </w:p>
-    <w:p>
-      <w:pPr>
-        <w:rPr>
-          <w:b/>
-          <w:color w:val="B7B7B7"/>
-        </w:rPr>
-      </w:pPr>
-      <w:r>
-        <w:rPr>
-          <w:b/>
-          <w:color w:val="B7B7B7"/>
-        </w:rPr>
-        <w:t>[Instructions: Nothing to do here. This is for your information.]</w:t>
       </w:r>
     </w:p>
     <w:p/>
@@ -1378,10 +1328,7 @@
     <w:p>
       <w:r>
         <w:tab/>
-        <w:t xml:space="preserve">Technical </w:t>
-      </w:r>
-      <w:r>
-        <w:t>Safety Concept</w:t>
+        <w:t>Technical Safety Concept</w:t>
       </w:r>
     </w:p>
     <w:p>
@@ -1397,8 +1344,8 @@
         <w:pStyle w:val="Heading1"/>
         <w:contextualSpacing w:val="0"/>
       </w:pPr>
-      <w:bookmarkStart w:id="14" w:name="_t6m96u2v69wo" w:colFirst="0" w:colLast="0"/>
-      <w:bookmarkEnd w:id="14"/>
+      <w:bookmarkStart w:id="13" w:name="_t6m96u2v69wo" w:colFirst="0" w:colLast="0"/>
+      <w:bookmarkEnd w:id="13"/>
       <w:r>
         <w:lastRenderedPageBreak/>
         <w:t>Item Definition</w:t>
@@ -1673,14 +1620,7 @@
           <w:b/>
           <w:color w:val="B7B7B7"/>
         </w:rPr>
-        <w:t>Option</w:t>
-      </w:r>
-      <w:r>
-        <w:rPr>
-          <w:b/>
-          <w:color w:val="B7B7B7"/>
-        </w:rPr>
-        <w:t>ally, include information about these points as well. These were not included in the lectures, but you might be able to find this information online:</w:t>
+        <w:t>Optionally, include information about these points as well. These were not included in the lectures, but you might be able to find this information online:</w:t>
       </w:r>
     </w:p>
     <w:p>
@@ -1701,14 +1641,7 @@
           <w:b/>
           <w:color w:val="B7B7B7"/>
         </w:rPr>
-        <w:t>Operational and Environmental Constraints. This could especially be limited to camera performance; lane li</w:t>
-      </w:r>
-      <w:r>
-        <w:rPr>
-          <w:b/>
-          <w:color w:val="B7B7B7"/>
-        </w:rPr>
-        <w:t xml:space="preserve">nes are difficult to detect in snow, fog, </w:t>
+        <w:t xml:space="preserve">Operational and Environmental Constraints. This could especially be limited to camera performance; lane lines are difficult to detect in snow, fog, </w:t>
       </w:r>
       <w:proofErr w:type="spellStart"/>
       <w:r>
@@ -1818,8 +1751,8 @@
         <w:pStyle w:val="Heading1"/>
         <w:contextualSpacing w:val="0"/>
       </w:pPr>
-      <w:bookmarkStart w:id="15" w:name="_km1cu1hyl182" w:colFirst="0" w:colLast="0"/>
-      <w:bookmarkEnd w:id="15"/>
+      <w:bookmarkStart w:id="14" w:name="_km1cu1hyl182" w:colFirst="0" w:colLast="0"/>
+      <w:bookmarkEnd w:id="14"/>
       <w:r>
         <w:t>Goals and Measures</w:t>
       </w:r>
@@ -1829,34 +1762,18 @@
         <w:pStyle w:val="Heading2"/>
         <w:contextualSpacing w:val="0"/>
       </w:pPr>
-      <w:bookmarkStart w:id="16" w:name="_ww7fqc274i9y" w:colFirst="0" w:colLast="0"/>
-      <w:bookmarkEnd w:id="16"/>
+      <w:bookmarkStart w:id="15" w:name="_ww7fqc274i9y" w:colFirst="0" w:colLast="0"/>
+      <w:bookmarkEnd w:id="15"/>
       <w:r>
         <w:t>Goals</w:t>
       </w:r>
     </w:p>
     <w:p>
-      <w:pPr>
-        <w:rPr>
-          <w:b/>
-          <w:color w:val="B7B7B7"/>
-        </w:rPr>
-      </w:pPr>
-      <w:r>
-        <w:rPr>
-          <w:b/>
-          <w:color w:val="B7B7B7"/>
-        </w:rPr>
-        <w:t xml:space="preserve">[Instructions: </w:t>
-      </w:r>
-    </w:p>
-    <w:p>
-      <w:r>
-        <w:rPr>
-          <w:b/>
-          <w:color w:val="B7B7B7"/>
-        </w:rPr>
-        <w:t>Describe the major goal of this project; what are we trying to accomplish by analyzing the lane assistance functions with ISO 26262?]</w:t>
+      <w:r>
+        <w:t>The Goal of this</w:t>
+      </w:r>
+      <w:r>
+        <w:t xml:space="preserve"> Safety Plan is to reduce risks to reasonable levels by identifying hazards that could lead to accidents, evaluating the risks associated with each hazard and using systems engineering to lower risks to acceptable levels.</w:t>
       </w:r>
     </w:p>
     <w:p>
@@ -1864,158 +1781,16 @@
         <w:pStyle w:val="Heading2"/>
         <w:contextualSpacing w:val="0"/>
       </w:pPr>
-      <w:bookmarkStart w:id="17" w:name="_v2rbrzjrkt9b" w:colFirst="0" w:colLast="0"/>
+      <w:bookmarkStart w:id="16" w:name="_v2rbrzjrkt9b" w:colFirst="0" w:colLast="0"/>
+      <w:bookmarkEnd w:id="16"/>
+      <w:r>
+        <w:t>Measures</w:t>
+      </w:r>
+    </w:p>
+    <w:p>
+      <w:bookmarkStart w:id="17" w:name="_GoBack"/>
       <w:bookmarkEnd w:id="17"/>
-      <w:r>
-        <w:t>Measures</w:t>
-      </w:r>
-    </w:p>
-    <w:p>
-      <w:pPr>
-        <w:rPr>
-          <w:b/>
-          <w:color w:val="B7B7B7"/>
-        </w:rPr>
-      </w:pPr>
-      <w:r>
-        <w:rPr>
-          <w:b/>
-          <w:color w:val="B7B7B7"/>
-        </w:rPr>
-        <w:t xml:space="preserve">[Instructions: </w:t>
-      </w:r>
-    </w:p>
-    <w:p>
-      <w:pPr>
-        <w:rPr>
-          <w:b/>
-          <w:color w:val="B7B7B7"/>
-        </w:rPr>
-      </w:pPr>
-      <w:r>
-        <w:rPr>
-          <w:b/>
-          <w:color w:val="B7B7B7"/>
-        </w:rPr>
-        <w:t xml:space="preserve">Fill in who will be responsible for each measure or activity. Hint: The lesson on Safety Management Roles and Responsibilities. </w:t>
-      </w:r>
-    </w:p>
-    <w:p>
-      <w:pPr>
-        <w:rPr>
-          <w:b/>
-          <w:color w:val="B7B7B7"/>
-        </w:rPr>
-      </w:pPr>
-    </w:p>
-    <w:p>
-      <w:pPr>
-        <w:rPr>
-          <w:b/>
-          <w:color w:val="B7B7B7"/>
-        </w:rPr>
-      </w:pPr>
-      <w:r>
-        <w:rPr>
-          <w:b/>
-          <w:color w:val="B7B7B7"/>
-        </w:rPr>
-        <w:t>The options are:</w:t>
-      </w:r>
-    </w:p>
-    <w:p>
-      <w:pPr>
-        <w:rPr>
-          <w:b/>
-          <w:color w:val="B7B7B7"/>
-        </w:rPr>
-      </w:pPr>
-      <w:r>
-        <w:rPr>
-          <w:b/>
-          <w:color w:val="B7B7B7"/>
-        </w:rPr>
-        <w:t>All Team Members</w:t>
-      </w:r>
-    </w:p>
-    <w:p>
-      <w:pPr>
-        <w:rPr>
-          <w:b/>
-          <w:color w:val="B7B7B7"/>
-        </w:rPr>
-      </w:pPr>
-      <w:r>
-        <w:rPr>
-          <w:b/>
-          <w:color w:val="B7B7B7"/>
-        </w:rPr>
-        <w:t>Safety Manager</w:t>
-      </w:r>
-    </w:p>
-    <w:p>
-      <w:pPr>
-        <w:rPr>
-          <w:b/>
-          <w:color w:val="B7B7B7"/>
-        </w:rPr>
-      </w:pPr>
-      <w:r>
-        <w:rPr>
-          <w:b/>
-          <w:color w:val="B7B7B7"/>
-        </w:rPr>
-        <w:t>Project Manager</w:t>
-      </w:r>
-    </w:p>
-    <w:p>
-      <w:pPr>
-        <w:rPr>
-          <w:b/>
-          <w:color w:val="B7B7B7"/>
-        </w:rPr>
-      </w:pPr>
-      <w:r>
-        <w:rPr>
-          <w:b/>
-          <w:color w:val="B7B7B7"/>
-        </w:rPr>
-        <w:t>Safety Auditor</w:t>
-      </w:r>
-    </w:p>
-    <w:p>
-      <w:pPr>
-        <w:rPr>
-          <w:b/>
-          <w:color w:val="B7B7B7"/>
-        </w:rPr>
-      </w:pPr>
-      <w:r>
-        <w:rPr>
-          <w:b/>
-          <w:color w:val="B7B7B7"/>
-        </w:rPr>
-        <w:t>Safety Assessor</w:t>
-      </w:r>
-    </w:p>
-    <w:p>
-      <w:r>
-        <w:rPr>
-          <w:b/>
-          <w:color w:val="B7B7B7"/>
-        </w:rPr>
-        <w:t>]</w:t>
-      </w:r>
-    </w:p>
-    <w:p>
-      <w:pPr>
-        <w:rPr>
-          <w:b/>
-          <w:color w:val="B7B7B7"/>
-        </w:rPr>
-      </w:pPr>
-    </w:p>
-    <w:p/>
+    </w:p>
     <w:tbl>
       <w:tblPr>
         <w:tblStyle w:val="a0"/>
@@ -2075,10 +1850,7 @@
               <w:spacing w:line="240" w:lineRule="auto"/>
             </w:pPr>
             <w:r>
-              <w:t>Re</w:t>
-            </w:r>
-            <w:r>
-              <w:t>sponsibility</w:t>
+              <w:t>Responsibility</w:t>
             </w:r>
           </w:p>
         </w:tc>
@@ -2143,6 +1915,9 @@
               <w:widowControl w:val="0"/>
               <w:spacing w:line="240" w:lineRule="auto"/>
             </w:pPr>
+            <w:r>
+              <w:t>All Team Members</w:t>
+            </w:r>
           </w:p>
         </w:tc>
         <w:tc>
@@ -2205,6 +1980,9 @@
               <w:widowControl w:val="0"/>
               <w:spacing w:line="240" w:lineRule="auto"/>
             </w:pPr>
+            <w:r>
+              <w:t>All Team Members</w:t>
+            </w:r>
           </w:p>
         </w:tc>
         <w:tc>
@@ -2267,6 +2045,9 @@
               <w:widowControl w:val="0"/>
               <w:spacing w:line="240" w:lineRule="auto"/>
             </w:pPr>
+            <w:r>
+              <w:t>Safety Manager</w:t>
+            </w:r>
           </w:p>
         </w:tc>
         <w:tc>
@@ -2329,6 +2110,9 @@
               <w:widowControl w:val="0"/>
               <w:spacing w:line="240" w:lineRule="auto"/>
             </w:pPr>
+            <w:r>
+              <w:t>Project Manager</w:t>
+            </w:r>
           </w:p>
         </w:tc>
         <w:tc>
@@ -2391,6 +2175,9 @@
               <w:widowControl w:val="0"/>
               <w:spacing w:line="240" w:lineRule="auto"/>
             </w:pPr>
+            <w:r>
+              <w:t>Safety Manager</w:t>
+            </w:r>
           </w:p>
         </w:tc>
         <w:tc>
@@ -2453,6 +2240,9 @@
               <w:widowControl w:val="0"/>
               <w:spacing w:line="240" w:lineRule="auto"/>
             </w:pPr>
+            <w:r>
+              <w:t>Safety Manager</w:t>
+            </w:r>
           </w:p>
         </w:tc>
         <w:tc>
@@ -2496,7 +2286,6 @@
               <w:spacing w:line="240" w:lineRule="auto"/>
             </w:pPr>
             <w:r>
-              <w:lastRenderedPageBreak/>
               <w:t>Perform regular functional safety audits</w:t>
             </w:r>
           </w:p>
@@ -2516,6 +2305,9 @@
               <w:widowControl w:val="0"/>
               <w:spacing w:line="240" w:lineRule="auto"/>
             </w:pPr>
+            <w:r>
+              <w:t>Safety Auditor</w:t>
+            </w:r>
           </w:p>
         </w:tc>
         <w:tc>
@@ -2578,6 +2370,9 @@
               <w:widowControl w:val="0"/>
               <w:spacing w:line="240" w:lineRule="auto"/>
             </w:pPr>
+            <w:r>
+              <w:t>Safety Manager</w:t>
+            </w:r>
           </w:p>
         </w:tc>
         <w:tc>
@@ -2640,6 +2435,9 @@
               <w:widowControl w:val="0"/>
               <w:spacing w:line="240" w:lineRule="auto"/>
             </w:pPr>
+            <w:r>
+              <w:t>Safety Assessor</w:t>
+            </w:r>
           </w:p>
         </w:tc>
         <w:tc>
@@ -2673,84 +2471,398 @@
       <w:bookmarkStart w:id="18" w:name="_b23s6orj91gm" w:colFirst="0" w:colLast="0"/>
       <w:bookmarkEnd w:id="18"/>
       <w:r>
+        <w:lastRenderedPageBreak/>
         <w:t>Safety Culture</w:t>
       </w:r>
     </w:p>
     <w:p>
-      <w:pPr>
-        <w:rPr>
-          <w:b/>
-          <w:color w:val="B7B7B7"/>
-        </w:rPr>
-      </w:pPr>
-      <w:r>
-        <w:rPr>
-          <w:b/>
-          <w:color w:val="B7B7B7"/>
-        </w:rPr>
-        <w:t xml:space="preserve">[Instructions: </w:t>
-      </w:r>
-    </w:p>
-    <w:p>
-      <w:pPr>
-        <w:rPr>
-          <w:b/>
-          <w:color w:val="B7B7B7"/>
-        </w:rPr>
-      </w:pPr>
-      <w:r>
-        <w:rPr>
-          <w:b/>
-          <w:color w:val="B7B7B7"/>
-        </w:rPr>
-        <w:t>Describe t</w:t>
-      </w:r>
-      <w:r>
-        <w:rPr>
-          <w:b/>
-          <w:color w:val="B7B7B7"/>
-        </w:rPr>
-        <w:t xml:space="preserve">he characteristics of your company's safety culture. How do these characteristics help maintain your safety </w:t>
-      </w:r>
-      <w:proofErr w:type="gramStart"/>
-      <w:r>
-        <w:rPr>
-          <w:b/>
-          <w:color w:val="B7B7B7"/>
-        </w:rPr>
-        <w:t>culture.</w:t>
-      </w:r>
-      <w:proofErr w:type="gramEnd"/>
-      <w:r>
-        <w:rPr>
-          <w:b/>
-          <w:color w:val="B7B7B7"/>
-        </w:rPr>
-        <w:t xml:space="preserve"> Hint: See the lesson about Safety Culture</w:t>
-      </w:r>
-    </w:p>
-    <w:p>
-      <w:pPr>
-        <w:rPr>
-          <w:b/>
-          <w:color w:val="B7B7B7"/>
-        </w:rPr>
-      </w:pPr>
-      <w:r>
-        <w:rPr>
-          <w:b/>
-          <w:color w:val="B7B7B7"/>
-        </w:rPr>
-        <w:t>]</w:t>
-      </w:r>
-    </w:p>
-    <w:p>
-      <w:pPr>
-        <w:rPr>
-          <w:b/>
-          <w:color w:val="B7B7B7"/>
-        </w:rPr>
-      </w:pPr>
+      <w:r>
+        <w:t>Safety is the highest priority for our company among other constrain</w:t>
+      </w:r>
+      <w:r>
+        <w:t xml:space="preserve">ts such as cost and productivity. </w:t>
+      </w:r>
+      <w:r>
+        <w:t>We have incorporated the following to ensure this:</w:t>
+      </w:r>
+    </w:p>
+    <w:p>
+      <w:pPr>
+        <w:pBdr>
+          <w:top w:val="none" w:sz="0" w:space="0" w:color="auto"/>
+          <w:left w:val="none" w:sz="0" w:space="0" w:color="auto"/>
+          <w:bottom w:val="none" w:sz="0" w:space="0" w:color="auto"/>
+          <w:right w:val="none" w:sz="0" w:space="0" w:color="auto"/>
+          <w:between w:val="none" w:sz="0" w:space="0" w:color="auto"/>
+        </w:pBdr>
+        <w:shd w:val="clear" w:color="auto" w:fill="FFFFFF"/>
+        <w:spacing w:line="240" w:lineRule="auto"/>
+        <w:textAlignment w:val="baseline"/>
+        <w:rPr>
+          <w:rFonts w:ascii="inherit" w:eastAsia="Times New Roman" w:hAnsi="inherit" w:cs="Helvetica"/>
+          <w:color w:val="4F4F4F"/>
+          <w:sz w:val="24"/>
+          <w:szCs w:val="24"/>
+          <w:lang w:val="en-IN" w:eastAsia="en-IN"/>
+        </w:rPr>
+      </w:pPr>
+    </w:p>
+    <w:p>
+      <w:pPr>
+        <w:pStyle w:val="ListParagraph"/>
+        <w:numPr>
+          <w:ilvl w:val="0"/>
+          <w:numId w:val="6"/>
+        </w:numPr>
+        <w:pBdr>
+          <w:top w:val="none" w:sz="0" w:space="0" w:color="auto"/>
+          <w:left w:val="none" w:sz="0" w:space="0" w:color="auto"/>
+          <w:bottom w:val="none" w:sz="0" w:space="0" w:color="auto"/>
+          <w:right w:val="none" w:sz="0" w:space="0" w:color="auto"/>
+          <w:between w:val="none" w:sz="0" w:space="0" w:color="auto"/>
+        </w:pBdr>
+        <w:shd w:val="clear" w:color="auto" w:fill="FFFFFF"/>
+        <w:textAlignment w:val="baseline"/>
+      </w:pPr>
+      <w:r>
+        <w:rPr>
+          <w:b/>
+        </w:rPr>
+        <w:t>Accountability</w:t>
+      </w:r>
+      <w:r>
+        <w:rPr>
+          <w:rFonts w:ascii="inherit" w:eastAsia="Times New Roman" w:hAnsi="inherit" w:cs="Helvetica"/>
+          <w:color w:val="4F4F4F"/>
+          <w:sz w:val="24"/>
+          <w:szCs w:val="24"/>
+          <w:lang w:val="en-IN" w:eastAsia="en-IN"/>
+        </w:rPr>
+        <w:t xml:space="preserve"> </w:t>
+      </w:r>
+      <w:r>
+        <w:t>in processes</w:t>
+      </w:r>
+      <w:r>
+        <w:t xml:space="preserve"> such that design decisions are traceable back to the people and teams who made the decisions</w:t>
+      </w:r>
+    </w:p>
+    <w:p>
+      <w:pPr>
+        <w:pStyle w:val="ListParagraph"/>
+        <w:numPr>
+          <w:ilvl w:val="0"/>
+          <w:numId w:val="6"/>
+        </w:numPr>
+        <w:pBdr>
+          <w:top w:val="none" w:sz="0" w:space="0" w:color="auto"/>
+          <w:left w:val="none" w:sz="0" w:space="0" w:color="auto"/>
+          <w:bottom w:val="none" w:sz="0" w:space="0" w:color="auto"/>
+          <w:right w:val="none" w:sz="0" w:space="0" w:color="auto"/>
+          <w:between w:val="none" w:sz="0" w:space="0" w:color="auto"/>
+        </w:pBdr>
+        <w:shd w:val="clear" w:color="auto" w:fill="FFFFFF"/>
+        <w:textAlignment w:val="baseline"/>
+      </w:pPr>
+      <w:r>
+        <w:rPr>
+          <w:b/>
+        </w:rPr>
+        <w:t>Rewards</w:t>
+      </w:r>
+      <w:r>
+        <w:t xml:space="preserve"> that</w:t>
+      </w:r>
+      <w:r>
+        <w:t xml:space="preserve"> motivates and supports the achievement of functional safety</w:t>
+      </w:r>
+    </w:p>
+    <w:p>
+      <w:pPr>
+        <w:pStyle w:val="ListParagraph"/>
+        <w:numPr>
+          <w:ilvl w:val="0"/>
+          <w:numId w:val="6"/>
+        </w:numPr>
+        <w:pBdr>
+          <w:top w:val="none" w:sz="0" w:space="0" w:color="auto"/>
+          <w:left w:val="none" w:sz="0" w:space="0" w:color="auto"/>
+          <w:bottom w:val="none" w:sz="0" w:space="0" w:color="auto"/>
+          <w:right w:val="none" w:sz="0" w:space="0" w:color="auto"/>
+          <w:between w:val="none" w:sz="0" w:space="0" w:color="auto"/>
+        </w:pBdr>
+        <w:shd w:val="clear" w:color="auto" w:fill="FFFFFF"/>
+        <w:textAlignment w:val="baseline"/>
+      </w:pPr>
+      <w:r>
+        <w:rPr>
+          <w:b/>
+        </w:rPr>
+        <w:t>Penalties</w:t>
+      </w:r>
+      <w:r>
+        <w:rPr>
+          <w:b/>
+        </w:rPr>
+        <w:t xml:space="preserve"> </w:t>
+      </w:r>
+      <w:r>
+        <w:t>that</w:t>
+      </w:r>
+      <w:r>
+        <w:t xml:space="preserve"> penalizes shortcuts that jeopardize safety or quality</w:t>
+      </w:r>
+    </w:p>
+    <w:p>
+      <w:pPr>
+        <w:pStyle w:val="ListParagraph"/>
+        <w:numPr>
+          <w:ilvl w:val="0"/>
+          <w:numId w:val="6"/>
+        </w:numPr>
+        <w:pBdr>
+          <w:top w:val="none" w:sz="0" w:space="0" w:color="auto"/>
+          <w:left w:val="none" w:sz="0" w:space="0" w:color="auto"/>
+          <w:bottom w:val="none" w:sz="0" w:space="0" w:color="auto"/>
+          <w:right w:val="none" w:sz="0" w:space="0" w:color="auto"/>
+          <w:between w:val="none" w:sz="0" w:space="0" w:color="auto"/>
+        </w:pBdr>
+        <w:shd w:val="clear" w:color="auto" w:fill="FFFFFF"/>
+        <w:textAlignment w:val="baseline"/>
+      </w:pPr>
+      <w:r>
+        <w:rPr>
+          <w:b/>
+        </w:rPr>
+        <w:t>Independence</w:t>
+      </w:r>
+      <w:r>
+        <w:rPr>
+          <w:b/>
+        </w:rPr>
+        <w:t xml:space="preserve"> </w:t>
+      </w:r>
+      <w:r>
+        <w:t>between</w:t>
+      </w:r>
+      <w:r>
+        <w:rPr>
+          <w:b/>
+        </w:rPr>
+        <w:t xml:space="preserve"> </w:t>
+      </w:r>
+      <w:r>
+        <w:t xml:space="preserve">teams who design and develop a product </w:t>
+      </w:r>
+      <w:r>
+        <w:t>and</w:t>
+      </w:r>
+      <w:r>
+        <w:t xml:space="preserve"> the teams who audit the work</w:t>
+      </w:r>
+    </w:p>
+    <w:p>
+      <w:pPr>
+        <w:pStyle w:val="ListParagraph"/>
+        <w:numPr>
+          <w:ilvl w:val="0"/>
+          <w:numId w:val="6"/>
+        </w:numPr>
+        <w:pBdr>
+          <w:top w:val="none" w:sz="0" w:space="0" w:color="auto"/>
+          <w:left w:val="none" w:sz="0" w:space="0" w:color="auto"/>
+          <w:bottom w:val="none" w:sz="0" w:space="0" w:color="auto"/>
+          <w:right w:val="none" w:sz="0" w:space="0" w:color="auto"/>
+          <w:between w:val="none" w:sz="0" w:space="0" w:color="auto"/>
+        </w:pBdr>
+        <w:shd w:val="clear" w:color="auto" w:fill="FFFFFF"/>
+        <w:textAlignment w:val="baseline"/>
+      </w:pPr>
+      <w:r>
+        <w:rPr>
+          <w:b/>
+        </w:rPr>
+        <w:t>Well</w:t>
+      </w:r>
+      <w:r>
+        <w:rPr>
+          <w:rFonts w:ascii="inherit" w:eastAsia="Times New Roman" w:hAnsi="inherit" w:cs="Helvetica"/>
+          <w:b/>
+          <w:bCs/>
+          <w:color w:val="4F4F4F"/>
+          <w:sz w:val="24"/>
+          <w:szCs w:val="24"/>
+          <w:bdr w:val="none" w:sz="0" w:space="0" w:color="auto" w:frame="1"/>
+          <w:lang w:val="en-IN" w:eastAsia="en-IN"/>
+        </w:rPr>
+        <w:t xml:space="preserve"> </w:t>
+      </w:r>
+      <w:r>
+        <w:rPr>
+          <w:b/>
+        </w:rPr>
+        <w:t>defined</w:t>
+      </w:r>
+      <w:r>
+        <w:rPr>
+          <w:rFonts w:ascii="inherit" w:eastAsia="Times New Roman" w:hAnsi="inherit" w:cs="Helvetica"/>
+          <w:b/>
+          <w:bCs/>
+          <w:color w:val="4F4F4F"/>
+          <w:sz w:val="24"/>
+          <w:szCs w:val="24"/>
+          <w:bdr w:val="none" w:sz="0" w:space="0" w:color="auto" w:frame="1"/>
+          <w:lang w:val="en-IN" w:eastAsia="en-IN"/>
+        </w:rPr>
+        <w:t xml:space="preserve"> </w:t>
+      </w:r>
+      <w:r>
+        <w:rPr>
+          <w:b/>
+        </w:rPr>
+        <w:t>processes</w:t>
+      </w:r>
+      <w:r>
+        <w:rPr>
+          <w:b/>
+        </w:rPr>
+        <w:t xml:space="preserve"> </w:t>
+      </w:r>
+      <w:r>
+        <w:t>for</w:t>
+      </w:r>
+      <w:r>
+        <w:t xml:space="preserve"> design and management </w:t>
+      </w:r>
+    </w:p>
+    <w:p>
+      <w:pPr>
+        <w:pStyle w:val="ListParagraph"/>
+        <w:numPr>
+          <w:ilvl w:val="0"/>
+          <w:numId w:val="6"/>
+        </w:numPr>
+        <w:pBdr>
+          <w:top w:val="none" w:sz="0" w:space="0" w:color="auto"/>
+          <w:left w:val="none" w:sz="0" w:space="0" w:color="auto"/>
+          <w:bottom w:val="none" w:sz="0" w:space="0" w:color="auto"/>
+          <w:right w:val="none" w:sz="0" w:space="0" w:color="auto"/>
+          <w:between w:val="none" w:sz="0" w:space="0" w:color="auto"/>
+        </w:pBdr>
+        <w:shd w:val="clear" w:color="auto" w:fill="FFFFFF"/>
+        <w:textAlignment w:val="baseline"/>
+      </w:pPr>
+      <w:r>
+        <w:rPr>
+          <w:b/>
+        </w:rPr>
+        <w:t>Resources</w:t>
+      </w:r>
+      <w:r>
+        <w:rPr>
+          <w:rFonts w:ascii="inherit" w:eastAsia="Times New Roman" w:hAnsi="inherit" w:cs="Helvetica"/>
+          <w:color w:val="4F4F4F"/>
+          <w:sz w:val="24"/>
+          <w:szCs w:val="24"/>
+          <w:lang w:val="en-IN" w:eastAsia="en-IN"/>
+        </w:rPr>
+        <w:t xml:space="preserve"> </w:t>
+      </w:r>
+      <w:r>
+        <w:t>in p</w:t>
+      </w:r>
+      <w:r>
+        <w:t xml:space="preserve">rojects </w:t>
+      </w:r>
+      <w:r>
+        <w:t xml:space="preserve">by </w:t>
+      </w:r>
+      <w:r>
+        <w:t>including people with appropriate skills</w:t>
+      </w:r>
+    </w:p>
+    <w:p>
+      <w:pPr>
+        <w:pStyle w:val="ListParagraph"/>
+        <w:numPr>
+          <w:ilvl w:val="0"/>
+          <w:numId w:val="6"/>
+        </w:numPr>
+        <w:pBdr>
+          <w:top w:val="none" w:sz="0" w:space="0" w:color="auto"/>
+          <w:left w:val="none" w:sz="0" w:space="0" w:color="auto"/>
+          <w:bottom w:val="none" w:sz="0" w:space="0" w:color="auto"/>
+          <w:right w:val="none" w:sz="0" w:space="0" w:color="auto"/>
+          <w:between w:val="none" w:sz="0" w:space="0" w:color="auto"/>
+        </w:pBdr>
+        <w:shd w:val="clear" w:color="auto" w:fill="FFFFFF"/>
+        <w:textAlignment w:val="baseline"/>
+      </w:pPr>
+      <w:r>
+        <w:rPr>
+          <w:b/>
+        </w:rPr>
+        <w:t>Diversity</w:t>
+      </w:r>
+      <w:r>
+        <w:rPr>
+          <w:rFonts w:ascii="inherit" w:eastAsia="Times New Roman" w:hAnsi="inherit" w:cs="Helvetica"/>
+          <w:color w:val="4F4F4F"/>
+          <w:sz w:val="24"/>
+          <w:szCs w:val="24"/>
+          <w:lang w:val="en-IN" w:eastAsia="en-IN"/>
+        </w:rPr>
+        <w:t xml:space="preserve"> </w:t>
+      </w:r>
+      <w:r>
+        <w:t xml:space="preserve">integrated into processes as they are highly </w:t>
+      </w:r>
+      <w:r>
+        <w:t>valued</w:t>
+      </w:r>
+    </w:p>
+    <w:p>
+      <w:pPr>
+        <w:pStyle w:val="ListParagraph"/>
+        <w:numPr>
+          <w:ilvl w:val="0"/>
+          <w:numId w:val="6"/>
+        </w:numPr>
+        <w:pBdr>
+          <w:top w:val="none" w:sz="0" w:space="0" w:color="auto"/>
+          <w:left w:val="none" w:sz="0" w:space="0" w:color="auto"/>
+          <w:bottom w:val="none" w:sz="0" w:space="0" w:color="auto"/>
+          <w:right w:val="none" w:sz="0" w:space="0" w:color="auto"/>
+          <w:between w:val="none" w:sz="0" w:space="0" w:color="auto"/>
+        </w:pBdr>
+        <w:shd w:val="clear" w:color="auto" w:fill="FFFFFF"/>
+        <w:textAlignment w:val="baseline"/>
+      </w:pPr>
+      <w:r>
+        <w:rPr>
+          <w:b/>
+        </w:rPr>
+        <w:t>Communication</w:t>
+      </w:r>
+      <w:r>
+        <w:rPr>
+          <w:rFonts w:ascii="inherit" w:eastAsia="Times New Roman" w:hAnsi="inherit" w:cs="Helvetica"/>
+          <w:color w:val="4F4F4F"/>
+          <w:sz w:val="24"/>
+          <w:szCs w:val="24"/>
+          <w:lang w:val="en-IN" w:eastAsia="en-IN"/>
+        </w:rPr>
+        <w:t xml:space="preserve"> </w:t>
+      </w:r>
+      <w:r>
+        <w:t>channels</w:t>
+      </w:r>
+      <w:r>
+        <w:t xml:space="preserve"> to</w:t>
+      </w:r>
+      <w:r>
+        <w:t xml:space="preserve"> encourage disclosure of problems</w:t>
+      </w:r>
     </w:p>
     <w:p>
       <w:pPr>
@@ -2764,121 +2876,79 @@
       </w:r>
     </w:p>
     <w:p>
-      <w:pPr>
-        <w:rPr>
-          <w:b/>
-          <w:color w:val="B7B7B7"/>
-        </w:rPr>
-      </w:pPr>
-      <w:r>
-        <w:rPr>
-          <w:b/>
-          <w:color w:val="B7B7B7"/>
-        </w:rPr>
-        <w:t xml:space="preserve">[Instructions: </w:t>
-      </w:r>
-    </w:p>
-    <w:p>
-      <w:pPr>
-        <w:rPr>
-          <w:b/>
-          <w:color w:val="B7B7B7"/>
-        </w:rPr>
-      </w:pPr>
-      <w:r>
-        <w:rPr>
-          <w:b/>
-          <w:color w:val="B7B7B7"/>
-        </w:rPr>
-        <w:t xml:space="preserve">Describe which phases of the safety lifecycle are in scope and which are out of scope for this particular project. Hint: See the </w:t>
-      </w:r>
-      <w:hyperlink w:anchor="_sh22j99mm02k">
-        <w:r>
-          <w:rPr>
-            <w:b/>
-            <w:color w:val="1155CC"/>
-            <w:u w:val="single"/>
-          </w:rPr>
-          <w:t>Intro section</w:t>
-        </w:r>
-      </w:hyperlink>
-      <w:r>
-        <w:rPr>
-          <w:b/>
-          <w:color w:val="B7B7B7"/>
-        </w:rPr>
-        <w:t xml:space="preserve"> of this document</w:t>
-      </w:r>
-    </w:p>
-    <w:p>
-      <w:pPr>
-        <w:rPr>
-          <w:b/>
-          <w:color w:val="B7B7B7"/>
-        </w:rPr>
-      </w:pPr>
-      <w:r>
-        <w:rPr>
-          <w:b/>
-          <w:color w:val="B7B7B7"/>
-        </w:rPr>
-        <w:t>]</w:t>
+      <w:r>
+        <w:t>For the lane assistance project, the following safety lifecycle phases are in scope:</w:t>
+      </w:r>
+    </w:p>
+    <w:p>
+      <w:pPr>
+        <w:ind w:firstLine="720"/>
+      </w:pPr>
+    </w:p>
+    <w:p>
+      <w:pPr>
+        <w:ind w:firstLine="720"/>
+      </w:pPr>
+      <w:r>
+        <w:t>Concept phase</w:t>
+      </w:r>
+    </w:p>
+    <w:p>
+      <w:pPr>
+        <w:ind w:firstLine="720"/>
+      </w:pPr>
+      <w:r>
+        <w:t>Product Development at the System Level</w:t>
+      </w:r>
+    </w:p>
+    <w:p>
+      <w:pPr>
+        <w:ind w:firstLine="720"/>
+      </w:pPr>
+      <w:r>
+        <w:t>Product Development at the Software Level</w:t>
+      </w:r>
+    </w:p>
+    <w:p/>
+    <w:p>
+      <w:r>
+        <w:t>The following phases are out of scope:</w:t>
+      </w:r>
+    </w:p>
+    <w:p/>
+    <w:p>
+      <w:pPr>
+        <w:ind w:firstLine="720"/>
+      </w:pPr>
+      <w:r>
+        <w:t>Product Development at the Hardware Level</w:t>
+      </w:r>
+    </w:p>
+    <w:p>
+      <w:pPr>
+        <w:ind w:firstLine="720"/>
+        <w:rPr>
+          <w:b/>
+          <w:color w:val="B7B7B7"/>
+        </w:rPr>
+      </w:pPr>
+      <w:r>
+        <w:t>Production and Operation</w:t>
       </w:r>
     </w:p>
     <w:p>
       <w:pPr>
         <w:pStyle w:val="Heading1"/>
         <w:contextualSpacing w:val="0"/>
+        <w:rPr>
+          <w:b/>
+          <w:color w:val="B7B7B7"/>
+        </w:rPr>
       </w:pPr>
       <w:bookmarkStart w:id="20" w:name="_xlicd1ijavb7" w:colFirst="0" w:colLast="0"/>
       <w:bookmarkEnd w:id="20"/>
       <w:r>
         <w:t>Roles</w:t>
-      </w:r>
-    </w:p>
-    <w:p>
-      <w:pPr>
-        <w:rPr>
-          <w:b/>
-          <w:color w:val="B7B7B7"/>
-        </w:rPr>
-      </w:pPr>
-      <w:r>
-        <w:rPr>
-          <w:b/>
-          <w:color w:val="B7B7B7"/>
-        </w:rPr>
-        <w:t xml:space="preserve">[Instructions: </w:t>
-      </w:r>
-    </w:p>
-    <w:p>
-      <w:pPr>
-        <w:rPr>
-          <w:b/>
-          <w:color w:val="B7B7B7"/>
-        </w:rPr>
-      </w:pPr>
-      <w:r>
-        <w:rPr>
-          <w:b/>
-          <w:color w:val="B7B7B7"/>
-        </w:rPr>
-        <w:t>This section is here for your reference. You do not need to do anything here. It is provided to help with filling out the development interface agreement section.</w:t>
-      </w:r>
-    </w:p>
-    <w:p>
-      <w:pPr>
-        <w:rPr>
-          <w:b/>
-          <w:color w:val="B7B7B7"/>
-        </w:rPr>
-      </w:pPr>
-      <w:r>
-        <w:rPr>
-          <w:b/>
-          <w:color w:val="B7B7B7"/>
-        </w:rPr>
-        <w:t>]</w:t>
       </w:r>
     </w:p>
     <w:p>
@@ -3077,7 +3147,6 @@
               <w:contextualSpacing w:val="0"/>
             </w:pPr>
             <w:r>
-              <w:lastRenderedPageBreak/>
               <w:t>Functional Safety  Engineer- Component Level</w:t>
             </w:r>
           </w:p>
@@ -3108,6 +3177,7 @@
               <w:contextualSpacing w:val="0"/>
             </w:pPr>
             <w:r>
+              <w:lastRenderedPageBreak/>
               <w:t>Functional Safety Auditor</w:t>
             </w:r>
           </w:p>
@@ -3152,10 +3222,7 @@
               <w:contextualSpacing w:val="0"/>
             </w:pPr>
             <w:r>
-              <w:t>OE</w:t>
-            </w:r>
-            <w:r>
-              <w:t>M or external</w:t>
+              <w:t>OEM or external</w:t>
             </w:r>
           </w:p>
         </w:tc>
@@ -3175,339 +3242,86 @@
     </w:p>
     <w:p/>
     <w:p>
-      <w:pPr>
-        <w:rPr>
-          <w:b/>
-          <w:color w:val="B7B7B7"/>
-        </w:rPr>
-      </w:pPr>
-      <w:r>
-        <w:rPr>
-          <w:b/>
-          <w:color w:val="B7B7B7"/>
-        </w:rPr>
-        <w:t>[Instructions:</w:t>
-      </w:r>
-    </w:p>
-    <w:p>
-      <w:pPr>
-        <w:rPr>
-          <w:b/>
-          <w:color w:val="B7B7B7"/>
-        </w:rPr>
-      </w:pPr>
-      <w:r>
-        <w:rPr>
-          <w:b/>
-          <w:color w:val="B7B7B7"/>
-        </w:rPr>
-        <w:t xml:space="preserve">Assume in this project that you work for the tier-1 organization as described in the above roles table. You are taking on the role of both the functional safety manager and functional safety engineer. </w:t>
-      </w:r>
-    </w:p>
-    <w:p>
-      <w:pPr>
-        <w:rPr>
-          <w:b/>
-          <w:color w:val="B7B7B7"/>
-        </w:rPr>
-      </w:pPr>
-      <w:r>
-        <w:rPr>
-          <w:b/>
-          <w:color w:val="B7B7B7"/>
-        </w:rPr>
-        <w:t xml:space="preserve"> </w:t>
-      </w:r>
-    </w:p>
-    <w:p>
-      <w:pPr>
-        <w:rPr>
-          <w:b/>
-          <w:color w:val="B7B7B7"/>
-        </w:rPr>
-      </w:pPr>
-      <w:r>
-        <w:rPr>
-          <w:b/>
-          <w:color w:val="B7B7B7"/>
-        </w:rPr>
-        <w:t>Please answer the following questions:</w:t>
-      </w:r>
-    </w:p>
-    <w:p>
-      <w:pPr>
-        <w:rPr>
-          <w:b/>
-          <w:color w:val="B7B7B7"/>
-        </w:rPr>
-      </w:pPr>
-    </w:p>
-    <w:p>
-      <w:pPr>
+      <w:r>
+        <w:t>The Development Interface Agreement</w:t>
+      </w:r>
+      <w:r>
+        <w:t xml:space="preserve"> (DIA) defines the roles and responsibilities between the OEM and the Tier-1 company involved in develop</w:t>
+      </w:r>
+      <w:r>
+        <w:t>ing the lane assistance system.</w:t>
+      </w:r>
+    </w:p>
+    <w:p/>
+    <w:p>
+      <w:r>
+        <w:t xml:space="preserve">The OEM is responsible for providing a functional lane assistance system. The Tier-1 company is responsible for analyzing and modifying the sub-systems of the lane assistance system from a functional safety viewpoint. The </w:t>
+      </w:r>
+      <w:r>
+        <w:t>Tier-1 company will be responsible for finding and fixing the safety problems in the lane assistance system.</w:t>
+      </w:r>
+    </w:p>
+    <w:p>
+      <w:pPr>
+        <w:pStyle w:val="Heading1"/>
+        <w:contextualSpacing w:val="0"/>
+      </w:pPr>
+      <w:bookmarkStart w:id="22" w:name="_lllavvxrxrdy" w:colFirst="0" w:colLast="0"/>
+      <w:bookmarkEnd w:id="22"/>
+      <w:r>
+        <w:t>Confirmation Measures</w:t>
+      </w:r>
+    </w:p>
+    <w:p/>
+    <w:p>
+      <w:r>
+        <w:t>The confirmation measures ensures:</w:t>
+      </w:r>
+    </w:p>
+    <w:p>
+      <w:pPr>
+        <w:pStyle w:val="ListParagraph"/>
         <w:numPr>
           <w:ilvl w:val="0"/>
-          <w:numId w:val="3"/>
+          <w:numId w:val="7"/>
         </w:numPr>
-        <w:ind w:hanging="360"/>
-        <w:contextualSpacing/>
-        <w:rPr>
-          <w:b/>
-          <w:color w:val="B7B7B7"/>
-        </w:rPr>
-      </w:pPr>
-      <w:r>
-        <w:rPr>
-          <w:b/>
-          <w:color w:val="B7B7B7"/>
-        </w:rPr>
-        <w:t xml:space="preserve">What is the </w:t>
-      </w:r>
-      <w:r>
-        <w:rPr>
-          <w:b/>
-          <w:color w:val="B7B7B7"/>
-        </w:rPr>
-        <w:t>purpose of a development interface agreement?</w:t>
-      </w:r>
-    </w:p>
-    <w:p>
-      <w:pPr>
-        <w:rPr>
-          <w:b/>
-          <w:color w:val="B7B7B7"/>
-        </w:rPr>
-      </w:pPr>
-    </w:p>
-    <w:p>
-      <w:pPr>
-        <w:rPr>
-          <w:b/>
-          <w:color w:val="B7B7B7"/>
-        </w:rPr>
-      </w:pPr>
-    </w:p>
-    <w:p>
-      <w:pPr>
-        <w:rPr>
-          <w:b/>
-          <w:color w:val="B7B7B7"/>
-        </w:rPr>
-      </w:pPr>
-    </w:p>
-    <w:p>
-      <w:pPr>
+      </w:pPr>
+      <w:r>
+        <w:t>that the functional safety project conforms to ISO 26262, and</w:t>
+      </w:r>
+    </w:p>
+    <w:p>
+      <w:pPr>
+        <w:pStyle w:val="ListParagraph"/>
         <w:numPr>
           <w:ilvl w:val="0"/>
-          <w:numId w:val="3"/>
+          <w:numId w:val="7"/>
         </w:numPr>
-        <w:ind w:hanging="360"/>
-        <w:contextualSpacing/>
-        <w:rPr>
-          <w:b/>
-          <w:color w:val="B7B7B7"/>
-        </w:rPr>
-      </w:pPr>
-      <w:r>
-        <w:rPr>
-          <w:b/>
-          <w:color w:val="B7B7B7"/>
-        </w:rPr>
-        <w:t>What will be the responsibilities of your company versus the responsibilities of the OEM? Hint: In this project, the OEM is supplying a functioning lane assistance system. Your company needs to analyze and m</w:t>
-      </w:r>
-      <w:r>
-        <w:rPr>
-          <w:b/>
-          <w:color w:val="B7B7B7"/>
-        </w:rPr>
-        <w:t>odify the various sub-systems from a functional safety viewpoint.</w:t>
-      </w:r>
-    </w:p>
-    <w:p>
-      <w:pPr>
-        <w:rPr>
-          <w:b/>
-          <w:color w:val="B7B7B7"/>
-        </w:rPr>
-      </w:pPr>
-      <w:r>
-        <w:rPr>
-          <w:b/>
-          <w:color w:val="B7B7B7"/>
-        </w:rPr>
-        <w:t>]</w:t>
-      </w:r>
-    </w:p>
-    <w:p>
-      <w:pPr>
-        <w:rPr>
-          <w:b/>
-          <w:color w:val="B7B7B7"/>
-        </w:rPr>
-      </w:pPr>
-    </w:p>
-    <w:p>
-      <w:pPr>
-        <w:pStyle w:val="Heading1"/>
-        <w:contextualSpacing w:val="0"/>
-      </w:pPr>
-      <w:bookmarkStart w:id="22" w:name="_lllavvxrxrdy" w:colFirst="0" w:colLast="0"/>
-      <w:bookmarkEnd w:id="22"/>
-      <w:r>
-        <w:t>Confirmation Measures</w:t>
+      </w:pPr>
+      <w:r>
+        <w:t>that the project does make the vehicle safer.</w:t>
       </w:r>
     </w:p>
     <w:p/>
     <w:p>
-      <w:pPr>
-        <w:rPr>
-          <w:b/>
-          <w:color w:val="B7B7B7"/>
-        </w:rPr>
-      </w:pPr>
-      <w:r>
-        <w:rPr>
-          <w:b/>
-          <w:color w:val="B7B7B7"/>
-        </w:rPr>
-        <w:t xml:space="preserve">[Instructions: </w:t>
-      </w:r>
-    </w:p>
-    <w:p>
-      <w:pPr>
-        <w:rPr>
-          <w:b/>
-          <w:color w:val="B7B7B7"/>
-        </w:rPr>
-      </w:pPr>
-      <w:r>
-        <w:rPr>
-          <w:b/>
-          <w:color w:val="B7B7B7"/>
-        </w:rPr>
-        <w:t>Please answer the following questions:</w:t>
-      </w:r>
-    </w:p>
-    <w:p>
-      <w:pPr>
-        <w:rPr>
-          <w:b/>
-          <w:color w:val="B7B7B7"/>
-        </w:rPr>
-      </w:pPr>
-    </w:p>
-    <w:p>
-      <w:pPr>
-        <w:numPr>
-          <w:ilvl w:val="0"/>
-          <w:numId w:val="2"/>
-        </w:numPr>
-        <w:ind w:hanging="360"/>
-        <w:contextualSpacing/>
-        <w:rPr>
-          <w:b/>
-          <w:color w:val="B7B7B7"/>
-        </w:rPr>
-      </w:pPr>
-      <w:r>
-        <w:rPr>
-          <w:b/>
-          <w:color w:val="B7B7B7"/>
-        </w:rPr>
-        <w:t>What is the main purpose of confirmation measures?</w:t>
-      </w:r>
-    </w:p>
-    <w:p>
-      <w:pPr>
-        <w:numPr>
-          <w:ilvl w:val="0"/>
-          <w:numId w:val="2"/>
-        </w:numPr>
-        <w:ind w:hanging="360"/>
-        <w:contextualSpacing/>
-        <w:rPr>
-          <w:b/>
-          <w:color w:val="B7B7B7"/>
-        </w:rPr>
-      </w:pPr>
-      <w:r>
-        <w:rPr>
-          <w:b/>
-          <w:color w:val="B7B7B7"/>
-        </w:rPr>
-        <w:t>What is a confirmation review?</w:t>
-      </w:r>
-    </w:p>
-    <w:p>
-      <w:pPr>
-        <w:numPr>
-          <w:ilvl w:val="0"/>
-          <w:numId w:val="2"/>
-        </w:numPr>
-        <w:ind w:hanging="360"/>
-        <w:contextualSpacing/>
-        <w:rPr>
-          <w:b/>
-          <w:color w:val="B7B7B7"/>
-        </w:rPr>
-      </w:pPr>
-      <w:r>
-        <w:rPr>
-          <w:b/>
-          <w:color w:val="B7B7B7"/>
-        </w:rPr>
-        <w:t>What is a functional safet</w:t>
-      </w:r>
-      <w:r>
-        <w:rPr>
-          <w:b/>
-          <w:color w:val="B7B7B7"/>
-        </w:rPr>
-        <w:t>y audit?</w:t>
-      </w:r>
-    </w:p>
-    <w:p>
-      <w:pPr>
-        <w:numPr>
-          <w:ilvl w:val="0"/>
-          <w:numId w:val="2"/>
-        </w:numPr>
-        <w:ind w:hanging="360"/>
-        <w:contextualSpacing/>
-        <w:rPr>
-          <w:b/>
-          <w:color w:val="B7B7B7"/>
-        </w:rPr>
-      </w:pPr>
-      <w:r>
-        <w:rPr>
-          <w:b/>
-          <w:color w:val="B7B7B7"/>
-        </w:rPr>
-        <w:t>What is a functional safety assessment?</w:t>
-      </w:r>
-    </w:p>
-    <w:p>
-      <w:pPr>
-        <w:rPr>
-          <w:b/>
-          <w:color w:val="B7B7B7"/>
-        </w:rPr>
-      </w:pPr>
-      <w:r>
-        <w:rPr>
-          <w:b/>
-          <w:color w:val="B7B7B7"/>
-        </w:rPr>
-        <w:t>]</w:t>
-      </w:r>
-    </w:p>
-    <w:p>
-      <w:pPr>
-        <w:rPr>
-          <w:b/>
-          <w:color w:val="B7B7B7"/>
-        </w:rPr>
-      </w:pPr>
+      <w:r>
+        <w:t>The confirmation review ensures that the project compiles with ISO 26262. As the product is designed and developed, an independent person would review the work to make sure ISO 26262 is being followed.</w:t>
+      </w:r>
+    </w:p>
+    <w:p/>
+    <w:p>
+      <w:r>
+        <w:t>The functional safety audit checks to make sure that the actual implementation of the project conforms to the safety plan</w:t>
+      </w:r>
+      <w:r>
+        <w:t>.</w:t>
+      </w:r>
+    </w:p>
+    <w:p/>
+    <w:p>
+      <w:r>
+        <w:t>The functional safety assessment is the process of confirming that plans, designs and developed products actually achieve functional safety.</w:t>
+      </w:r>
     </w:p>
     <w:p>
       <w:pPr>
@@ -3524,29 +3338,9 @@
         </w:pict>
       </w:r>
     </w:p>
-    <w:p>
-      <w:r>
-        <w:lastRenderedPageBreak/>
-        <w:t xml:space="preserve">A safety plan could have other sections that we are not including here. For example, a safety plan would probably contain a complete project schedule. </w:t>
-      </w:r>
-    </w:p>
     <w:p/>
-    <w:p>
-      <w:r>
-        <w:t>There might also be a "Supporting Process Management" section that would cover "Part 8: Supporting Processes" of the ISO 26262 functional safety standard. This would include descriptions of how the company handles requirements management, change management</w:t>
-      </w:r>
-      <w:r>
-        <w:t>, configuration management, documentation management, and software tool usage and confidence.</w:t>
-      </w:r>
-    </w:p>
-    <w:p/>
-    <w:p>
-      <w:r>
-        <w:t>Similarly, a confirmation measures section would go into more detail about how each confirmation will be carried out.</w:t>
-      </w:r>
-    </w:p>
     <w:sectPr>
-      <w:footerReference w:type="default" r:id="rId10"/>
+      <w:footerReference w:type="default" r:id="rId11"/>
       <w:pgSz w:w="12240" w:h="15840"/>
       <w:pgMar w:top="1440" w:right="1440" w:bottom="1440" w:left="1440" w:header="0" w:footer="720" w:gutter="0"/>
       <w:pgNumType w:start="1"/>
@@ -3557,7 +3351,7 @@
 </file>
 
 <file path=word/endnotes.xml><?xml version="1.0" encoding="utf-8"?>
-<w:endnotes xmlns:wpc="http://schemas.microsoft.com/office/word/2010/wordprocessingCanvas" xmlns:cx="http://schemas.microsoft.com/office/drawing/2014/chartex" xmlns:cx1="http://schemas.microsoft.com/office/drawing/2015/9/8/chartex" xmlns:mc="http://schemas.openxmlformats.org/markup-compatibility/2006" xmlns:o="urn:schemas-microsoft-com:office:office" xmlns:r="http://schemas.openxmlformats.org/officeDocument/2006/relationships" xmlns:m="http://schemas.openxmlformats.org/officeDocument/2006/math" xmlns:v="urn:schemas-microsoft-com:vml" xmlns:wp14="http://schemas.microsoft.com/office/word/2010/wordprocessingDrawing" xmlns:wp="http://schemas.openxmlformats.org/drawingml/2006/wordprocessingDrawing" xmlns:w10="urn:schemas-microsoft-com:office:word" xmlns:w="http://schemas.openxmlformats.org/wordprocessingml/2006/main" xmlns:w14="http://schemas.microsoft.com/office/word/2010/wordml" xmlns:w15="http://schemas.microsoft.com/office/word/2012/wordml" xmlns:w16se="http://schemas.microsoft.com/office/word/2015/wordml/symex" xmlns:wpg="http://schemas.microsoft.com/office/word/2010/wordprocessingGroup" xmlns:wpi="http://schemas.microsoft.com/office/word/2010/wordprocessingInk" xmlns:wne="http://schemas.microsoft.com/office/word/2006/wordml" xmlns:wps="http://schemas.microsoft.com/office/word/2010/wordprocessingShape" mc:Ignorable="w14 w15 w16se wp14">
+<w:endnotes xmlns:wpc="http://schemas.microsoft.com/office/word/2010/wordprocessingCanvas" xmlns:mc="http://schemas.openxmlformats.org/markup-compatibility/2006" xmlns:o="urn:schemas-microsoft-com:office:office" xmlns:r="http://schemas.openxmlformats.org/officeDocument/2006/relationships" xmlns:m="http://schemas.openxmlformats.org/officeDocument/2006/math" xmlns:v="urn:schemas-microsoft-com:vml" xmlns:wp14="http://schemas.microsoft.com/office/word/2010/wordprocessingDrawing" xmlns:wp="http://schemas.openxmlformats.org/drawingml/2006/wordprocessingDrawing" xmlns:w10="urn:schemas-microsoft-com:office:word" xmlns:w="http://schemas.openxmlformats.org/wordprocessingml/2006/main" xmlns:w14="http://schemas.microsoft.com/office/word/2010/wordml" xmlns:w15="http://schemas.microsoft.com/office/word/2012/wordml" xmlns:wpg="http://schemas.microsoft.com/office/word/2010/wordprocessingGroup" xmlns:wpi="http://schemas.microsoft.com/office/word/2010/wordprocessingInk" xmlns:wne="http://schemas.microsoft.com/office/word/2006/wordml" xmlns:wps="http://schemas.microsoft.com/office/word/2010/wordprocessingShape" mc:Ignorable="w14 w15 wp14">
   <w:endnote w:type="separator" w:id="-1">
     <w:p>
       <w:pPr>
@@ -3582,13 +3376,13 @@
 </file>
 
 <file path=word/footer1.xml><?xml version="1.0" encoding="utf-8"?>
-<w:ftr xmlns:wpc="http://schemas.microsoft.com/office/word/2010/wordprocessingCanvas" xmlns:cx="http://schemas.microsoft.com/office/drawing/2014/chartex" xmlns:cx1="http://schemas.microsoft.com/office/drawing/2015/9/8/chartex" xmlns:mc="http://schemas.openxmlformats.org/markup-compatibility/2006" xmlns:o="urn:schemas-microsoft-com:office:office" xmlns:r="http://schemas.openxmlformats.org/officeDocument/2006/relationships" xmlns:m="http://schemas.openxmlformats.org/officeDocument/2006/math" xmlns:v="urn:schemas-microsoft-com:vml" xmlns:wp14="http://schemas.microsoft.com/office/word/2010/wordprocessingDrawing" xmlns:wp="http://schemas.openxmlformats.org/drawingml/2006/wordprocessingDrawing" xmlns:w10="urn:schemas-microsoft-com:office:word" xmlns:w="http://schemas.openxmlformats.org/wordprocessingml/2006/main" xmlns:w14="http://schemas.microsoft.com/office/word/2010/wordml" xmlns:w15="http://schemas.microsoft.com/office/word/2012/wordml" xmlns:w16se="http://schemas.microsoft.com/office/word/2015/wordml/symex" xmlns:wpg="http://schemas.microsoft.com/office/word/2010/wordprocessingGroup" xmlns:wpi="http://schemas.microsoft.com/office/word/2010/wordprocessingInk" xmlns:wne="http://schemas.microsoft.com/office/word/2006/wordml" xmlns:wps="http://schemas.microsoft.com/office/word/2010/wordprocessingShape" mc:Ignorable="w14 w15 w16se wp14">
+<w:ftr xmlns:wpc="http://schemas.microsoft.com/office/word/2010/wordprocessingCanvas" xmlns:mc="http://schemas.openxmlformats.org/markup-compatibility/2006" xmlns:o="urn:schemas-microsoft-com:office:office" xmlns:r="http://schemas.openxmlformats.org/officeDocument/2006/relationships" xmlns:m="http://schemas.openxmlformats.org/officeDocument/2006/math" xmlns:v="urn:schemas-microsoft-com:vml" xmlns:wp14="http://schemas.microsoft.com/office/word/2010/wordprocessingDrawing" xmlns:wp="http://schemas.openxmlformats.org/drawingml/2006/wordprocessingDrawing" xmlns:w10="urn:schemas-microsoft-com:office:word" xmlns:w="http://schemas.openxmlformats.org/wordprocessingml/2006/main" xmlns:w14="http://schemas.microsoft.com/office/word/2010/wordml" xmlns:w15="http://schemas.microsoft.com/office/word/2012/wordml" xmlns:wpg="http://schemas.microsoft.com/office/word/2010/wordprocessingGroup" xmlns:wpi="http://schemas.microsoft.com/office/word/2010/wordprocessingInk" xmlns:wne="http://schemas.microsoft.com/office/word/2006/wordml" xmlns:wps="http://schemas.microsoft.com/office/word/2010/wordprocessingShape" mc:Ignorable="w14 w15 wp14">
   <w:p/>
 </w:ftr>
 </file>
 
 <file path=word/footnotes.xml><?xml version="1.0" encoding="utf-8"?>
-<w:footnotes xmlns:wpc="http://schemas.microsoft.com/office/word/2010/wordprocessingCanvas" xmlns:cx="http://schemas.microsoft.com/office/drawing/2014/chartex" xmlns:cx1="http://schemas.microsoft.com/office/drawing/2015/9/8/chartex" xmlns:mc="http://schemas.openxmlformats.org/markup-compatibility/2006" xmlns:o="urn:schemas-microsoft-com:office:office" xmlns:r="http://schemas.openxmlformats.org/officeDocument/2006/relationships" xmlns:m="http://schemas.openxmlformats.org/officeDocument/2006/math" xmlns:v="urn:schemas-microsoft-com:vml" xmlns:wp14="http://schemas.microsoft.com/office/word/2010/wordprocessingDrawing" xmlns:wp="http://schemas.openxmlformats.org/drawingml/2006/wordprocessingDrawing" xmlns:w10="urn:schemas-microsoft-com:office:word" xmlns:w="http://schemas.openxmlformats.org/wordprocessingml/2006/main" xmlns:w14="http://schemas.microsoft.com/office/word/2010/wordml" xmlns:w15="http://schemas.microsoft.com/office/word/2012/wordml" xmlns:w16se="http://schemas.microsoft.com/office/word/2015/wordml/symex" xmlns:wpg="http://schemas.microsoft.com/office/word/2010/wordprocessingGroup" xmlns:wpi="http://schemas.microsoft.com/office/word/2010/wordprocessingInk" xmlns:wne="http://schemas.microsoft.com/office/word/2006/wordml" xmlns:wps="http://schemas.microsoft.com/office/word/2010/wordprocessingShape" mc:Ignorable="w14 w15 w16se wp14">
+<w:footnotes xmlns:wpc="http://schemas.microsoft.com/office/word/2010/wordprocessingCanvas" xmlns:mc="http://schemas.openxmlformats.org/markup-compatibility/2006" xmlns:o="urn:schemas-microsoft-com:office:office" xmlns:r="http://schemas.openxmlformats.org/officeDocument/2006/relationships" xmlns:m="http://schemas.openxmlformats.org/officeDocument/2006/math" xmlns:v="urn:schemas-microsoft-com:vml" xmlns:wp14="http://schemas.microsoft.com/office/word/2010/wordprocessingDrawing" xmlns:wp="http://schemas.openxmlformats.org/drawingml/2006/wordprocessingDrawing" xmlns:w10="urn:schemas-microsoft-com:office:word" xmlns:w="http://schemas.openxmlformats.org/wordprocessingml/2006/main" xmlns:w14="http://schemas.microsoft.com/office/word/2010/wordml" xmlns:w15="http://schemas.microsoft.com/office/word/2012/wordml" xmlns:wpg="http://schemas.microsoft.com/office/word/2010/wordprocessingGroup" xmlns:wpi="http://schemas.microsoft.com/office/word/2010/wordprocessingInk" xmlns:wne="http://schemas.microsoft.com/office/word/2006/wordml" xmlns:wps="http://schemas.microsoft.com/office/word/2010/wordprocessingShape" mc:Ignorable="w14 w15 wp14">
   <w:footnote w:type="separator" w:id="-1">
     <w:p>
       <w:pPr>
@@ -3613,8 +3407,121 @@
 </file>
 
 <file path=word/numbering.xml><?xml version="1.0" encoding="utf-8"?>
-<w:numbering xmlns:wpc="http://schemas.microsoft.com/office/word/2010/wordprocessingCanvas" xmlns:cx="http://schemas.microsoft.com/office/drawing/2014/chartex" xmlns:cx1="http://schemas.microsoft.com/office/drawing/2015/9/8/chartex" xmlns:mc="http://schemas.openxmlformats.org/markup-compatibility/2006" xmlns:o="urn:schemas-microsoft-com:office:office" xmlns:r="http://schemas.openxmlformats.org/officeDocument/2006/relationships" xmlns:m="http://schemas.openxmlformats.org/officeDocument/2006/math" xmlns:v="urn:schemas-microsoft-com:vml" xmlns:wp14="http://schemas.microsoft.com/office/word/2010/wordprocessingDrawing" xmlns:wp="http://schemas.openxmlformats.org/drawingml/2006/wordprocessingDrawing" xmlns:w10="urn:schemas-microsoft-com:office:word" xmlns:w="http://schemas.openxmlformats.org/wordprocessingml/2006/main" xmlns:w14="http://schemas.microsoft.com/office/word/2010/wordml" xmlns:w15="http://schemas.microsoft.com/office/word/2012/wordml" xmlns:w16se="http://schemas.microsoft.com/office/word/2015/wordml/symex" xmlns:wpg="http://schemas.microsoft.com/office/word/2010/wordprocessingGroup" xmlns:wpi="http://schemas.microsoft.com/office/word/2010/wordprocessingInk" xmlns:wne="http://schemas.microsoft.com/office/word/2006/wordml" xmlns:wps="http://schemas.microsoft.com/office/word/2010/wordprocessingShape" mc:Ignorable="w14 w15 w16se wp14">
-  <w:abstractNum w:abstractNumId="0" w15:restartNumberingAfterBreak="0">
+<w:numbering xmlns:wpc="http://schemas.microsoft.com/office/word/2010/wordprocessingCanvas" xmlns:mc="http://schemas.openxmlformats.org/markup-compatibility/2006" xmlns:o="urn:schemas-microsoft-com:office:office" xmlns:r="http://schemas.openxmlformats.org/officeDocument/2006/relationships" xmlns:m="http://schemas.openxmlformats.org/officeDocument/2006/math" xmlns:v="urn:schemas-microsoft-com:vml" xmlns:wp14="http://schemas.microsoft.com/office/word/2010/wordprocessingDrawing" xmlns:wp="http://schemas.openxmlformats.org/drawingml/2006/wordprocessingDrawing" xmlns:w10="urn:schemas-microsoft-com:office:word" xmlns:w="http://schemas.openxmlformats.org/wordprocessingml/2006/main" xmlns:w14="http://schemas.microsoft.com/office/word/2010/wordml" xmlns:w15="http://schemas.microsoft.com/office/word/2012/wordml" xmlns:wpg="http://schemas.microsoft.com/office/word/2010/wordprocessingGroup" xmlns:wpi="http://schemas.microsoft.com/office/word/2010/wordprocessingInk" xmlns:wne="http://schemas.microsoft.com/office/word/2006/wordml" xmlns:wps="http://schemas.microsoft.com/office/word/2010/wordprocessingShape" mc:Ignorable="w14 w15 wp14">
+  <w:abstractNum w:abstractNumId="0">
+    <w:nsid w:val="1CD5428F"/>
+    <w:multiLevelType w:val="hybridMultilevel"/>
+    <w:tmpl w:val="851CF422"/>
+    <w:lvl w:ilvl="0" w:tplc="40090001">
+      <w:start w:val="1"/>
+      <w:numFmt w:val="bullet"/>
+      <w:lvlText w:val=""/>
+      <w:lvlJc w:val="left"/>
+      <w:pPr>
+        <w:ind w:left="720" w:hanging="360"/>
+      </w:pPr>
+      <w:rPr>
+        <w:rFonts w:ascii="Symbol" w:hAnsi="Symbol" w:hint="default"/>
+      </w:rPr>
+    </w:lvl>
+    <w:lvl w:ilvl="1" w:tplc="40090003" w:tentative="1">
+      <w:start w:val="1"/>
+      <w:numFmt w:val="bullet"/>
+      <w:lvlText w:val="o"/>
+      <w:lvlJc w:val="left"/>
+      <w:pPr>
+        <w:ind w:left="1440" w:hanging="360"/>
+      </w:pPr>
+      <w:rPr>
+        <w:rFonts w:ascii="Courier New" w:hAnsi="Courier New" w:cs="Courier New" w:hint="default"/>
+      </w:rPr>
+    </w:lvl>
+    <w:lvl w:ilvl="2" w:tplc="40090005" w:tentative="1">
+      <w:start w:val="1"/>
+      <w:numFmt w:val="bullet"/>
+      <w:lvlText w:val=""/>
+      <w:lvlJc w:val="left"/>
+      <w:pPr>
+        <w:ind w:left="2160" w:hanging="360"/>
+      </w:pPr>
+      <w:rPr>
+        <w:rFonts w:ascii="Wingdings" w:hAnsi="Wingdings" w:hint="default"/>
+      </w:rPr>
+    </w:lvl>
+    <w:lvl w:ilvl="3" w:tplc="40090001" w:tentative="1">
+      <w:start w:val="1"/>
+      <w:numFmt w:val="bullet"/>
+      <w:lvlText w:val=""/>
+      <w:lvlJc w:val="left"/>
+      <w:pPr>
+        <w:ind w:left="2880" w:hanging="360"/>
+      </w:pPr>
+      <w:rPr>
+        <w:rFonts w:ascii="Symbol" w:hAnsi="Symbol" w:hint="default"/>
+      </w:rPr>
+    </w:lvl>
+    <w:lvl w:ilvl="4" w:tplc="40090003" w:tentative="1">
+      <w:start w:val="1"/>
+      <w:numFmt w:val="bullet"/>
+      <w:lvlText w:val="o"/>
+      <w:lvlJc w:val="left"/>
+      <w:pPr>
+        <w:ind w:left="3600" w:hanging="360"/>
+      </w:pPr>
+      <w:rPr>
+        <w:rFonts w:ascii="Courier New" w:hAnsi="Courier New" w:cs="Courier New" w:hint="default"/>
+      </w:rPr>
+    </w:lvl>
+    <w:lvl w:ilvl="5" w:tplc="40090005" w:tentative="1">
+      <w:start w:val="1"/>
+      <w:numFmt w:val="bullet"/>
+      <w:lvlText w:val=""/>
+      <w:lvlJc w:val="left"/>
+      <w:pPr>
+        <w:ind w:left="4320" w:hanging="360"/>
+      </w:pPr>
+      <w:rPr>
+        <w:rFonts w:ascii="Wingdings" w:hAnsi="Wingdings" w:hint="default"/>
+      </w:rPr>
+    </w:lvl>
+    <w:lvl w:ilvl="6" w:tplc="40090001" w:tentative="1">
+      <w:start w:val="1"/>
+      <w:numFmt w:val="bullet"/>
+      <w:lvlText w:val=""/>
+      <w:lvlJc w:val="left"/>
+      <w:pPr>
+        <w:ind w:left="5040" w:hanging="360"/>
+      </w:pPr>
+      <w:rPr>
+        <w:rFonts w:ascii="Symbol" w:hAnsi="Symbol" w:hint="default"/>
+      </w:rPr>
+    </w:lvl>
+    <w:lvl w:ilvl="7" w:tplc="40090003" w:tentative="1">
+      <w:start w:val="1"/>
+      <w:numFmt w:val="bullet"/>
+      <w:lvlText w:val="o"/>
+      <w:lvlJc w:val="left"/>
+      <w:pPr>
+        <w:ind w:left="5760" w:hanging="360"/>
+      </w:pPr>
+      <w:rPr>
+        <w:rFonts w:ascii="Courier New" w:hAnsi="Courier New" w:cs="Courier New" w:hint="default"/>
+      </w:rPr>
+    </w:lvl>
+    <w:lvl w:ilvl="8" w:tplc="40090005" w:tentative="1">
+      <w:start w:val="1"/>
+      <w:numFmt w:val="bullet"/>
+      <w:lvlText w:val=""/>
+      <w:lvlJc w:val="left"/>
+      <w:pPr>
+        <w:ind w:left="6480" w:hanging="360"/>
+      </w:pPr>
+      <w:rPr>
+        <w:rFonts w:ascii="Wingdings" w:hAnsi="Wingdings" w:hint="default"/>
+      </w:rPr>
+    </w:lvl>
+  </w:abstractNum>
+  <w:abstractNum w:abstractNumId="1">
     <w:nsid w:val="20B90D99"/>
     <w:multiLevelType w:val="multilevel"/>
     <w:tmpl w:val="972879C8"/>
@@ -3727,7 +3634,7 @@
       </w:rPr>
     </w:lvl>
   </w:abstractNum>
-  <w:abstractNum w:abstractNumId="1" w15:restartNumberingAfterBreak="0">
+  <w:abstractNum w:abstractNumId="2">
     <w:nsid w:val="29DA4AC2"/>
     <w:multiLevelType w:val="multilevel"/>
     <w:tmpl w:val="7CA41AFA"/>
@@ -3840,7 +3747,269 @@
       </w:rPr>
     </w:lvl>
   </w:abstractNum>
-  <w:abstractNum w:abstractNumId="2" w15:restartNumberingAfterBreak="0">
+  <w:abstractNum w:abstractNumId="3">
+    <w:nsid w:val="2E221786"/>
+    <w:multiLevelType w:val="multilevel"/>
+    <w:tmpl w:val="25908BE0"/>
+    <w:lvl w:ilvl="0">
+      <w:start w:val="1"/>
+      <w:numFmt w:val="bullet"/>
+      <w:lvlText w:val=""/>
+      <w:lvlJc w:val="left"/>
+      <w:pPr>
+        <w:tabs>
+          <w:tab w:val="num" w:pos="720"/>
+        </w:tabs>
+        <w:ind w:left="720" w:hanging="360"/>
+      </w:pPr>
+      <w:rPr>
+        <w:rFonts w:ascii="Symbol" w:hAnsi="Symbol" w:hint="default"/>
+        <w:sz w:val="20"/>
+      </w:rPr>
+    </w:lvl>
+    <w:lvl w:ilvl="1" w:tentative="1">
+      <w:start w:val="1"/>
+      <w:numFmt w:val="bullet"/>
+      <w:lvlText w:val=""/>
+      <w:lvlJc w:val="left"/>
+      <w:pPr>
+        <w:tabs>
+          <w:tab w:val="num" w:pos="1440"/>
+        </w:tabs>
+        <w:ind w:left="1440" w:hanging="360"/>
+      </w:pPr>
+      <w:rPr>
+        <w:rFonts w:ascii="Symbol" w:hAnsi="Symbol" w:hint="default"/>
+        <w:sz w:val="20"/>
+      </w:rPr>
+    </w:lvl>
+    <w:lvl w:ilvl="2" w:tentative="1">
+      <w:start w:val="1"/>
+      <w:numFmt w:val="bullet"/>
+      <w:lvlText w:val=""/>
+      <w:lvlJc w:val="left"/>
+      <w:pPr>
+        <w:tabs>
+          <w:tab w:val="num" w:pos="2160"/>
+        </w:tabs>
+        <w:ind w:left="2160" w:hanging="360"/>
+      </w:pPr>
+      <w:rPr>
+        <w:rFonts w:ascii="Symbol" w:hAnsi="Symbol" w:hint="default"/>
+        <w:sz w:val="20"/>
+      </w:rPr>
+    </w:lvl>
+    <w:lvl w:ilvl="3" w:tentative="1">
+      <w:start w:val="1"/>
+      <w:numFmt w:val="bullet"/>
+      <w:lvlText w:val=""/>
+      <w:lvlJc w:val="left"/>
+      <w:pPr>
+        <w:tabs>
+          <w:tab w:val="num" w:pos="2880"/>
+        </w:tabs>
+        <w:ind w:left="2880" w:hanging="360"/>
+      </w:pPr>
+      <w:rPr>
+        <w:rFonts w:ascii="Symbol" w:hAnsi="Symbol" w:hint="default"/>
+        <w:sz w:val="20"/>
+      </w:rPr>
+    </w:lvl>
+    <w:lvl w:ilvl="4" w:tentative="1">
+      <w:start w:val="1"/>
+      <w:numFmt w:val="bullet"/>
+      <w:lvlText w:val=""/>
+      <w:lvlJc w:val="left"/>
+      <w:pPr>
+        <w:tabs>
+          <w:tab w:val="num" w:pos="3600"/>
+        </w:tabs>
+        <w:ind w:left="3600" w:hanging="360"/>
+      </w:pPr>
+      <w:rPr>
+        <w:rFonts w:ascii="Symbol" w:hAnsi="Symbol" w:hint="default"/>
+        <w:sz w:val="20"/>
+      </w:rPr>
+    </w:lvl>
+    <w:lvl w:ilvl="5" w:tentative="1">
+      <w:start w:val="1"/>
+      <w:numFmt w:val="bullet"/>
+      <w:lvlText w:val=""/>
+      <w:lvlJc w:val="left"/>
+      <w:pPr>
+        <w:tabs>
+          <w:tab w:val="num" w:pos="4320"/>
+        </w:tabs>
+        <w:ind w:left="4320" w:hanging="360"/>
+      </w:pPr>
+      <w:rPr>
+        <w:rFonts w:ascii="Symbol" w:hAnsi="Symbol" w:hint="default"/>
+        <w:sz w:val="20"/>
+      </w:rPr>
+    </w:lvl>
+    <w:lvl w:ilvl="6" w:tentative="1">
+      <w:start w:val="1"/>
+      <w:numFmt w:val="bullet"/>
+      <w:lvlText w:val=""/>
+      <w:lvlJc w:val="left"/>
+      <w:pPr>
+        <w:tabs>
+          <w:tab w:val="num" w:pos="5040"/>
+        </w:tabs>
+        <w:ind w:left="5040" w:hanging="360"/>
+      </w:pPr>
+      <w:rPr>
+        <w:rFonts w:ascii="Symbol" w:hAnsi="Symbol" w:hint="default"/>
+        <w:sz w:val="20"/>
+      </w:rPr>
+    </w:lvl>
+    <w:lvl w:ilvl="7" w:tentative="1">
+      <w:start w:val="1"/>
+      <w:numFmt w:val="bullet"/>
+      <w:lvlText w:val=""/>
+      <w:lvlJc w:val="left"/>
+      <w:pPr>
+        <w:tabs>
+          <w:tab w:val="num" w:pos="5760"/>
+        </w:tabs>
+        <w:ind w:left="5760" w:hanging="360"/>
+      </w:pPr>
+      <w:rPr>
+        <w:rFonts w:ascii="Symbol" w:hAnsi="Symbol" w:hint="default"/>
+        <w:sz w:val="20"/>
+      </w:rPr>
+    </w:lvl>
+    <w:lvl w:ilvl="8" w:tentative="1">
+      <w:start w:val="1"/>
+      <w:numFmt w:val="bullet"/>
+      <w:lvlText w:val=""/>
+      <w:lvlJc w:val="left"/>
+      <w:pPr>
+        <w:tabs>
+          <w:tab w:val="num" w:pos="6480"/>
+        </w:tabs>
+        <w:ind w:left="6480" w:hanging="360"/>
+      </w:pPr>
+      <w:rPr>
+        <w:rFonts w:ascii="Symbol" w:hAnsi="Symbol" w:hint="default"/>
+        <w:sz w:val="20"/>
+      </w:rPr>
+    </w:lvl>
+  </w:abstractNum>
+  <w:abstractNum w:abstractNumId="4">
+    <w:nsid w:val="303808A3"/>
+    <w:multiLevelType w:val="hybridMultilevel"/>
+    <w:tmpl w:val="FDB82124"/>
+    <w:lvl w:ilvl="0" w:tplc="40090001">
+      <w:start w:val="1"/>
+      <w:numFmt w:val="bullet"/>
+      <w:lvlText w:val=""/>
+      <w:lvlJc w:val="left"/>
+      <w:pPr>
+        <w:ind w:left="720" w:hanging="360"/>
+      </w:pPr>
+      <w:rPr>
+        <w:rFonts w:ascii="Symbol" w:hAnsi="Symbol" w:hint="default"/>
+      </w:rPr>
+    </w:lvl>
+    <w:lvl w:ilvl="1" w:tplc="40090003" w:tentative="1">
+      <w:start w:val="1"/>
+      <w:numFmt w:val="bullet"/>
+      <w:lvlText w:val="o"/>
+      <w:lvlJc w:val="left"/>
+      <w:pPr>
+        <w:ind w:left="1440" w:hanging="360"/>
+      </w:pPr>
+      <w:rPr>
+        <w:rFonts w:ascii="Courier New" w:hAnsi="Courier New" w:cs="Courier New" w:hint="default"/>
+      </w:rPr>
+    </w:lvl>
+    <w:lvl w:ilvl="2" w:tplc="40090005" w:tentative="1">
+      <w:start w:val="1"/>
+      <w:numFmt w:val="bullet"/>
+      <w:lvlText w:val=""/>
+      <w:lvlJc w:val="left"/>
+      <w:pPr>
+        <w:ind w:left="2160" w:hanging="360"/>
+      </w:pPr>
+      <w:rPr>
+        <w:rFonts w:ascii="Wingdings" w:hAnsi="Wingdings" w:hint="default"/>
+      </w:rPr>
+    </w:lvl>
+    <w:lvl w:ilvl="3" w:tplc="40090001" w:tentative="1">
+      <w:start w:val="1"/>
+      <w:numFmt w:val="bullet"/>
+      <w:lvlText w:val=""/>
+      <w:lvlJc w:val="left"/>
+      <w:pPr>
+        <w:ind w:left="2880" w:hanging="360"/>
+      </w:pPr>
+      <w:rPr>
+        <w:rFonts w:ascii="Symbol" w:hAnsi="Symbol" w:hint="default"/>
+      </w:rPr>
+    </w:lvl>
+    <w:lvl w:ilvl="4" w:tplc="40090003" w:tentative="1">
+      <w:start w:val="1"/>
+      <w:numFmt w:val="bullet"/>
+      <w:lvlText w:val="o"/>
+      <w:lvlJc w:val="left"/>
+      <w:pPr>
+        <w:ind w:left="3600" w:hanging="360"/>
+      </w:pPr>
+      <w:rPr>
+        <w:rFonts w:ascii="Courier New" w:hAnsi="Courier New" w:cs="Courier New" w:hint="default"/>
+      </w:rPr>
+    </w:lvl>
+    <w:lvl w:ilvl="5" w:tplc="40090005" w:tentative="1">
+      <w:start w:val="1"/>
+      <w:numFmt w:val="bullet"/>
+      <w:lvlText w:val=""/>
+      <w:lvlJc w:val="left"/>
+      <w:pPr>
+        <w:ind w:left="4320" w:hanging="360"/>
+      </w:pPr>
+      <w:rPr>
+        <w:rFonts w:ascii="Wingdings" w:hAnsi="Wingdings" w:hint="default"/>
+      </w:rPr>
+    </w:lvl>
+    <w:lvl w:ilvl="6" w:tplc="40090001" w:tentative="1">
+      <w:start w:val="1"/>
+      <w:numFmt w:val="bullet"/>
+      <w:lvlText w:val=""/>
+      <w:lvlJc w:val="left"/>
+      <w:pPr>
+        <w:ind w:left="5040" w:hanging="360"/>
+      </w:pPr>
+      <w:rPr>
+        <w:rFonts w:ascii="Symbol" w:hAnsi="Symbol" w:hint="default"/>
+      </w:rPr>
+    </w:lvl>
+    <w:lvl w:ilvl="7" w:tplc="40090003" w:tentative="1">
+      <w:start w:val="1"/>
+      <w:numFmt w:val="bullet"/>
+      <w:lvlText w:val="o"/>
+      <w:lvlJc w:val="left"/>
+      <w:pPr>
+        <w:ind w:left="5760" w:hanging="360"/>
+      </w:pPr>
+      <w:rPr>
+        <w:rFonts w:ascii="Courier New" w:hAnsi="Courier New" w:cs="Courier New" w:hint="default"/>
+      </w:rPr>
+    </w:lvl>
+    <w:lvl w:ilvl="8" w:tplc="40090005" w:tentative="1">
+      <w:start w:val="1"/>
+      <w:numFmt w:val="bullet"/>
+      <w:lvlText w:val=""/>
+      <w:lvlJc w:val="left"/>
+      <w:pPr>
+        <w:ind w:left="6480" w:hanging="360"/>
+      </w:pPr>
+      <w:rPr>
+        <w:rFonts w:ascii="Wingdings" w:hAnsi="Wingdings" w:hint="default"/>
+      </w:rPr>
+    </w:lvl>
+  </w:abstractNum>
+  <w:abstractNum w:abstractNumId="5">
     <w:nsid w:val="35177844"/>
     <w:multiLevelType w:val="multilevel"/>
     <w:tmpl w:val="419C61D2"/>
@@ -3953,20 +4122,145 @@
       </w:rPr>
     </w:lvl>
   </w:abstractNum>
+  <w:abstractNum w:abstractNumId="6">
+    <w:nsid w:val="5D346071"/>
+    <w:multiLevelType w:val="hybridMultilevel"/>
+    <w:tmpl w:val="185012E8"/>
+    <w:lvl w:ilvl="0" w:tplc="40090001">
+      <w:start w:val="1"/>
+      <w:numFmt w:val="bullet"/>
+      <w:lvlText w:val=""/>
+      <w:lvlJc w:val="left"/>
+      <w:pPr>
+        <w:ind w:left="720" w:hanging="360"/>
+      </w:pPr>
+      <w:rPr>
+        <w:rFonts w:ascii="Symbol" w:hAnsi="Symbol" w:hint="default"/>
+      </w:rPr>
+    </w:lvl>
+    <w:lvl w:ilvl="1" w:tplc="40090003" w:tentative="1">
+      <w:start w:val="1"/>
+      <w:numFmt w:val="bullet"/>
+      <w:lvlText w:val="o"/>
+      <w:lvlJc w:val="left"/>
+      <w:pPr>
+        <w:ind w:left="1440" w:hanging="360"/>
+      </w:pPr>
+      <w:rPr>
+        <w:rFonts w:ascii="Courier New" w:hAnsi="Courier New" w:cs="Courier New" w:hint="default"/>
+      </w:rPr>
+    </w:lvl>
+    <w:lvl w:ilvl="2" w:tplc="40090005" w:tentative="1">
+      <w:start w:val="1"/>
+      <w:numFmt w:val="bullet"/>
+      <w:lvlText w:val=""/>
+      <w:lvlJc w:val="left"/>
+      <w:pPr>
+        <w:ind w:left="2160" w:hanging="360"/>
+      </w:pPr>
+      <w:rPr>
+        <w:rFonts w:ascii="Wingdings" w:hAnsi="Wingdings" w:hint="default"/>
+      </w:rPr>
+    </w:lvl>
+    <w:lvl w:ilvl="3" w:tplc="40090001" w:tentative="1">
+      <w:start w:val="1"/>
+      <w:numFmt w:val="bullet"/>
+      <w:lvlText w:val=""/>
+      <w:lvlJc w:val="left"/>
+      <w:pPr>
+        <w:ind w:left="2880" w:hanging="360"/>
+      </w:pPr>
+      <w:rPr>
+        <w:rFonts w:ascii="Symbol" w:hAnsi="Symbol" w:hint="default"/>
+      </w:rPr>
+    </w:lvl>
+    <w:lvl w:ilvl="4" w:tplc="40090003" w:tentative="1">
+      <w:start w:val="1"/>
+      <w:numFmt w:val="bullet"/>
+      <w:lvlText w:val="o"/>
+      <w:lvlJc w:val="left"/>
+      <w:pPr>
+        <w:ind w:left="3600" w:hanging="360"/>
+      </w:pPr>
+      <w:rPr>
+        <w:rFonts w:ascii="Courier New" w:hAnsi="Courier New" w:cs="Courier New" w:hint="default"/>
+      </w:rPr>
+    </w:lvl>
+    <w:lvl w:ilvl="5" w:tplc="40090005" w:tentative="1">
+      <w:start w:val="1"/>
+      <w:numFmt w:val="bullet"/>
+      <w:lvlText w:val=""/>
+      <w:lvlJc w:val="left"/>
+      <w:pPr>
+        <w:ind w:left="4320" w:hanging="360"/>
+      </w:pPr>
+      <w:rPr>
+        <w:rFonts w:ascii="Wingdings" w:hAnsi="Wingdings" w:hint="default"/>
+      </w:rPr>
+    </w:lvl>
+    <w:lvl w:ilvl="6" w:tplc="40090001" w:tentative="1">
+      <w:start w:val="1"/>
+      <w:numFmt w:val="bullet"/>
+      <w:lvlText w:val=""/>
+      <w:lvlJc w:val="left"/>
+      <w:pPr>
+        <w:ind w:left="5040" w:hanging="360"/>
+      </w:pPr>
+      <w:rPr>
+        <w:rFonts w:ascii="Symbol" w:hAnsi="Symbol" w:hint="default"/>
+      </w:rPr>
+    </w:lvl>
+    <w:lvl w:ilvl="7" w:tplc="40090003" w:tentative="1">
+      <w:start w:val="1"/>
+      <w:numFmt w:val="bullet"/>
+      <w:lvlText w:val="o"/>
+      <w:lvlJc w:val="left"/>
+      <w:pPr>
+        <w:ind w:left="5760" w:hanging="360"/>
+      </w:pPr>
+      <w:rPr>
+        <w:rFonts w:ascii="Courier New" w:hAnsi="Courier New" w:cs="Courier New" w:hint="default"/>
+      </w:rPr>
+    </w:lvl>
+    <w:lvl w:ilvl="8" w:tplc="40090005" w:tentative="1">
+      <w:start w:val="1"/>
+      <w:numFmt w:val="bullet"/>
+      <w:lvlText w:val=""/>
+      <w:lvlJc w:val="left"/>
+      <w:pPr>
+        <w:ind w:left="6480" w:hanging="360"/>
+      </w:pPr>
+      <w:rPr>
+        <w:rFonts w:ascii="Wingdings" w:hAnsi="Wingdings" w:hint="default"/>
+      </w:rPr>
+    </w:lvl>
+  </w:abstractNum>
   <w:num w:numId="1">
+    <w:abstractNumId w:val="2"/>
+  </w:num>
+  <w:num w:numId="2">
+    <w:abstractNumId w:val="5"/>
+  </w:num>
+  <w:num w:numId="3">
     <w:abstractNumId w:val="1"/>
   </w:num>
-  <w:num w:numId="2">
-    <w:abstractNumId w:val="2"/>
+  <w:num w:numId="4">
+    <w:abstractNumId w:val="4"/>
   </w:num>
-  <w:num w:numId="3">
+  <w:num w:numId="5">
+    <w:abstractNumId w:val="3"/>
+  </w:num>
+  <w:num w:numId="6">
     <w:abstractNumId w:val="0"/>
+  </w:num>
+  <w:num w:numId="7">
+    <w:abstractNumId w:val="6"/>
   </w:num>
 </w:numbering>
 </file>
 
 <file path=word/styles.xml><?xml version="1.0" encoding="utf-8"?>
-<w:styles xmlns:mc="http://schemas.openxmlformats.org/markup-compatibility/2006" xmlns:r="http://schemas.openxmlformats.org/officeDocument/2006/relationships" xmlns:w="http://schemas.openxmlformats.org/wordprocessingml/2006/main" xmlns:w14="http://schemas.microsoft.com/office/word/2010/wordml" xmlns:w15="http://schemas.microsoft.com/office/word/2012/wordml" xmlns:w16se="http://schemas.microsoft.com/office/word/2015/wordml/symex" mc:Ignorable="w14 w15 w16se">
+<w:styles xmlns:mc="http://schemas.openxmlformats.org/markup-compatibility/2006" xmlns:r="http://schemas.openxmlformats.org/officeDocument/2006/relationships" xmlns:w="http://schemas.openxmlformats.org/wordprocessingml/2006/main" xmlns:w14="http://schemas.microsoft.com/office/word/2010/wordml" xmlns:w15="http://schemas.microsoft.com/office/word/2012/wordml" mc:Ignorable="w14 w15">
   <w:docDefaults>
     <w:rPrDefault>
       <w:rPr>
@@ -4534,8 +4828,11 @@
     <w:tblPr>
       <w:tblStyleRowBandSize w:val="1"/>
       <w:tblStyleColBandSize w:val="1"/>
+      <w:tblInd w:w="0" w:type="dxa"/>
       <w:tblCellMar>
+        <w:top w:w="0" w:type="dxa"/>
         <w:left w:w="115" w:type="dxa"/>
+        <w:bottom w:w="0" w:type="dxa"/>
         <w:right w:w="115" w:type="dxa"/>
       </w:tblCellMar>
     </w:tblPr>
@@ -4564,6 +4861,13 @@
     <w:tblPr>
       <w:tblStyleRowBandSize w:val="1"/>
       <w:tblStyleColBandSize w:val="1"/>
+      <w:tblInd w:w="0" w:type="dxa"/>
+      <w:tblCellMar>
+        <w:top w:w="0" w:type="dxa"/>
+        <w:left w:w="108" w:type="dxa"/>
+        <w:bottom w:w="0" w:type="dxa"/>
+        <w:right w:w="108" w:type="dxa"/>
+      </w:tblCellMar>
     </w:tblPr>
   </w:style>
   <w:style w:type="table" w:customStyle="1" w:styleId="a1">
@@ -4579,11 +4883,36 @@
     <w:tblPr>
       <w:tblStyleRowBandSize w:val="1"/>
       <w:tblStyleColBandSize w:val="1"/>
+      <w:tblInd w:w="0" w:type="dxa"/>
       <w:tblCellMar>
+        <w:top w:w="0" w:type="dxa"/>
         <w:left w:w="115" w:type="dxa"/>
+        <w:bottom w:w="0" w:type="dxa"/>
         <w:right w:w="115" w:type="dxa"/>
       </w:tblCellMar>
     </w:tblPr>
+  </w:style>
+  <w:style w:type="paragraph" w:styleId="ListParagraph">
+    <w:name w:val="List Paragraph"/>
+    <w:basedOn w:val="Normal"/>
+    <w:uiPriority w:val="34"/>
+    <w:qFormat/>
+    <w:rsid w:val="00E00785"/>
+    <w:pPr>
+      <w:ind w:left="720"/>
+      <w:contextualSpacing/>
+    </w:pPr>
+  </w:style>
+  <w:style w:type="character" w:styleId="Strong">
+    <w:name w:val="Strong"/>
+    <w:basedOn w:val="DefaultParagraphFont"/>
+    <w:uiPriority w:val="22"/>
+    <w:qFormat/>
+    <w:rsid w:val="00E00785"/>
+    <w:rPr>
+      <w:b/>
+      <w:bCs/>
+    </w:rPr>
   </w:style>
 </w:styles>
 </file>
@@ -4847,4 +5176,16 @@
     </a:ext>
   </a:extLst>
 </a:theme>
+</file>
+
+<file path=customXml/item1.xml><?xml version="1.0" encoding="utf-8"?>
+<b:Sources xmlns:b="http://schemas.openxmlformats.org/officeDocument/2006/bibliography" xmlns="http://schemas.openxmlformats.org/officeDocument/2006/bibliography" SelectedStyle="\APASixthEditionOfficeOnline.xsl" StyleName="APA" Version="6"/>
+</file>
+
+<file path=customXml/itemProps1.xml><?xml version="1.0" encoding="utf-8"?>
+<ds:datastoreItem xmlns:ds="http://schemas.openxmlformats.org/officeDocument/2006/customXml" ds:itemID="{044DF221-BCCE-4634-8DA4-704582518D49}">
+  <ds:schemaRefs>
+    <ds:schemaRef ds:uri="http://schemas.openxmlformats.org/officeDocument/2006/bibliography"/>
+  </ds:schemaRefs>
+</ds:datastoreItem>
 </file>
</xml_diff>

<commit_message>
Updated docs; converted to PDF
</commit_message>
<xml_diff>
--- a/Functional_Safety_Final_Docs/01_SafetyPlan_LaneAssistance.docx
+++ b/Functional_Safety_Final_Docs/01_SafetyPlan_LaneAssistance.docx
@@ -1389,6 +1389,9 @@
       <w:r>
         <w:t xml:space="preserve"> unless the driver has turned the indicator lanes on.</w:t>
       </w:r>
+      <w:r>
+        <w:t xml:space="preserve"> It provides warning when vehicle is moving out of the lane and assists to bring the vehicle back to the center of the lane.</w:t>
+      </w:r>
     </w:p>
     <w:p/>
     <w:p>
@@ -1410,6 +1413,12 @@
       <w:r>
         <w:t xml:space="preserve"> – will vibrate the steering wheel when the car drifts towards the edge of the lane</w:t>
       </w:r>
+      <w:r>
+        <w:t>. T</w:t>
+      </w:r>
+      <w:r>
+        <w:t>he lane departure warning function shall apply an oscillating steering torque to provide the driver a haptic feedback.</w:t>
+      </w:r>
     </w:p>
     <w:p>
       <w:pPr>
@@ -1428,6 +1437,25 @@
       <w:r>
         <w:t xml:space="preserve"> – will move the steering wheel so that the wheels turn towards the center of the lane when car drifts away from the center of the lane.</w:t>
       </w:r>
+      <w:r>
+        <w:rPr>
+          <w:rFonts w:ascii="Helvetica" w:hAnsi="Helvetica"/>
+          <w:color w:val="4F4F4F"/>
+          <w:shd w:val="clear" w:color="auto" w:fill="FFFFFF"/>
+        </w:rPr>
+        <w:t xml:space="preserve"> </w:t>
+      </w:r>
+      <w:r>
+        <w:t>T</w:t>
+      </w:r>
+      <w:bookmarkStart w:id="14" w:name="_GoBack"/>
+      <w:bookmarkEnd w:id="14"/>
+      <w:r>
+        <w:t>he lane keeping assistance function shall apply the steering torque when active in order to stay in ego lane</w:t>
+      </w:r>
+      <w:r>
+        <w:t>.</w:t>
+      </w:r>
     </w:p>
     <w:p/>
     <w:p>
@@ -1446,21 +1474,17 @@
           <w:lang w:val="en-US"/>
         </w:rPr>
         <w:drawing>
-          <wp:inline distT="0" distB="0" distL="0" distR="0">
+          <wp:inline distT="0" distB="0" distL="0" distR="0" wp14:anchorId="513C7449" wp14:editId="1745FD0C">
             <wp:extent cx="5943600" cy="3343275"/>
             <wp:effectExtent l="0" t="0" r="0" b="9525"/>
             <wp:docPr id="4" name="Picture 4" descr="https://d17h27t6h515a5.cloudfront.net/topher/2017/July/5976a8f6_02-advanced-driver-assistance-system-architecture-01/02-advanced-driver-assistance-system-architecture-01.png"/>
-            <wp:cNvGraphicFramePr>
-              <a:graphicFrameLocks xmlns:a="http://schemas.openxmlformats.org/drawingml/2006/main" noChangeAspect="1"/>
-            </wp:cNvGraphicFramePr>
+            <wp:cNvGraphicFramePr/>
             <a:graphic xmlns:a="http://schemas.openxmlformats.org/drawingml/2006/main">
               <a:graphicData uri="http://schemas.openxmlformats.org/drawingml/2006/picture">
                 <pic:pic xmlns:pic="http://schemas.openxmlformats.org/drawingml/2006/picture">
                   <pic:nvPicPr>
-                    <pic:cNvPr id="0" name="Picture 2" descr="https://d17h27t6h515a5.cloudfront.net/topher/2017/July/5976a8f6_02-advanced-driver-assistance-system-architecture-01/02-advanced-driver-assistance-system-architecture-01.png"/>
-                    <pic:cNvPicPr>
-                      <a:picLocks noChangeAspect="1" noChangeArrowheads="1"/>
-                    </pic:cNvPicPr>
+                    <pic:cNvPr id="4" name="Picture 4" descr="https://d17h27t6h515a5.cloudfront.net/topher/2017/July/5976a8f6_02-advanced-driver-assistance-system-architecture-01/02-advanced-driver-assistance-system-architecture-01.png"/>
+                    <pic:cNvPicPr/>
                   </pic:nvPicPr>
                   <pic:blipFill>
                     <a:blip r:embed="rId11" cstate="print">
@@ -1498,7 +1522,8 @@
     <w:p/>
     <w:p>
       <w:r>
-        <w:t>The above image shows the lane assistance item and its systems and subsystems. The main system of the item contains the camera subsystem and the steering subsystem with a display subsystem outside of the system. The steering wheel actually lies outside the item.</w:t>
+        <w:lastRenderedPageBreak/>
+        <w:t>The above image shows the lane assistance item and its systems and subsystems. The main system of the item contains the camera subsystem and the steering subsystem with a display subsystem outside of the system. The steering wheel lies outside the item.</w:t>
       </w:r>
     </w:p>
     <w:p>
@@ -1506,10 +1531,9 @@
         <w:pStyle w:val="Heading1"/>
         <w:contextualSpacing w:val="0"/>
       </w:pPr>
-      <w:bookmarkStart w:id="14" w:name="_km1cu1hyl182" w:colFirst="0" w:colLast="0"/>
-      <w:bookmarkEnd w:id="14"/>
-      <w:r>
-        <w:lastRenderedPageBreak/>
+      <w:bookmarkStart w:id="15" w:name="_km1cu1hyl182" w:colFirst="0" w:colLast="0"/>
+      <w:bookmarkEnd w:id="15"/>
+      <w:r>
         <w:t>Goals and Measures</w:t>
       </w:r>
     </w:p>
@@ -1518,8 +1542,8 @@
         <w:pStyle w:val="Heading2"/>
         <w:contextualSpacing w:val="0"/>
       </w:pPr>
-      <w:bookmarkStart w:id="15" w:name="_ww7fqc274i9y" w:colFirst="0" w:colLast="0"/>
-      <w:bookmarkEnd w:id="15"/>
+      <w:bookmarkStart w:id="16" w:name="_ww7fqc274i9y" w:colFirst="0" w:colLast="0"/>
+      <w:bookmarkEnd w:id="16"/>
       <w:r>
         <w:t>Goals</w:t>
       </w:r>
@@ -1537,8 +1561,8 @@
         <w:pStyle w:val="Heading2"/>
         <w:contextualSpacing w:val="0"/>
       </w:pPr>
-      <w:bookmarkStart w:id="16" w:name="_v2rbrzjrkt9b" w:colFirst="0" w:colLast="0"/>
-      <w:bookmarkEnd w:id="16"/>
+      <w:bookmarkStart w:id="17" w:name="_v2rbrzjrkt9b" w:colFirst="0" w:colLast="0"/>
+      <w:bookmarkEnd w:id="17"/>
       <w:r>
         <w:t>Measures</w:t>
       </w:r>
@@ -2221,8 +2245,8 @@
         <w:pStyle w:val="Heading1"/>
         <w:contextualSpacing w:val="0"/>
       </w:pPr>
-      <w:bookmarkStart w:id="17" w:name="_b23s6orj91gm" w:colFirst="0" w:colLast="0"/>
-      <w:bookmarkEnd w:id="17"/>
+      <w:bookmarkStart w:id="18" w:name="_b23s6orj91gm" w:colFirst="0" w:colLast="0"/>
+      <w:bookmarkEnd w:id="18"/>
       <w:r>
         <w:lastRenderedPageBreak/>
         <w:t>Safety Culture</w:t>
@@ -2622,8 +2646,8 @@
         <w:pStyle w:val="Heading1"/>
         <w:contextualSpacing w:val="0"/>
       </w:pPr>
-      <w:bookmarkStart w:id="18" w:name="_pqn9poe0nvtc" w:colFirst="0" w:colLast="0"/>
-      <w:bookmarkEnd w:id="18"/>
+      <w:bookmarkStart w:id="19" w:name="_pqn9poe0nvtc" w:colFirst="0" w:colLast="0"/>
+      <w:bookmarkEnd w:id="19"/>
       <w:r>
         <w:t>Safety Lifecycle Tailoring</w:t>
       </w:r>
@@ -2698,8 +2722,8 @@
           <w:color w:val="B7B7B7"/>
         </w:rPr>
       </w:pPr>
-      <w:bookmarkStart w:id="19" w:name="_xlicd1ijavb7" w:colFirst="0" w:colLast="0"/>
-      <w:bookmarkEnd w:id="19"/>
+      <w:bookmarkStart w:id="20" w:name="_xlicd1ijavb7" w:colFirst="0" w:colLast="0"/>
+      <w:bookmarkEnd w:id="20"/>
       <w:r>
         <w:t>Roles</w:t>
       </w:r>
@@ -2987,8 +3011,8 @@
         <w:pStyle w:val="Heading1"/>
         <w:contextualSpacing w:val="0"/>
       </w:pPr>
-      <w:bookmarkStart w:id="20" w:name="_swj0emygbhrm" w:colFirst="0" w:colLast="0"/>
-      <w:bookmarkEnd w:id="20"/>
+      <w:bookmarkStart w:id="21" w:name="_swj0emygbhrm" w:colFirst="0" w:colLast="0"/>
+      <w:bookmarkEnd w:id="21"/>
       <w:r>
         <w:t>Development Interface Agreement</w:t>
       </w:r>
@@ -3037,8 +3061,8 @@
         <w:pStyle w:val="Heading1"/>
         <w:contextualSpacing w:val="0"/>
       </w:pPr>
-      <w:bookmarkStart w:id="21" w:name="_lllavvxrxrdy" w:colFirst="0" w:colLast="0"/>
-      <w:bookmarkEnd w:id="21"/>
+      <w:bookmarkStart w:id="22" w:name="_lllavvxrxrdy" w:colFirst="0" w:colLast="0"/>
+      <w:bookmarkEnd w:id="22"/>
       <w:r>
         <w:t>Confirmation Measures</w:t>
       </w:r>
@@ -3048,8 +3072,6 @@
       <w:r>
         <w:t xml:space="preserve">The confirmation measures </w:t>
       </w:r>
-      <w:bookmarkStart w:id="22" w:name="_GoBack"/>
-      <w:bookmarkEnd w:id="22"/>
       <w:r>
         <w:t>ensure</w:t>
       </w:r>
@@ -5038,7 +5060,7 @@
 </file>
 
 <file path=customXml/itemProps1.xml><?xml version="1.0" encoding="utf-8"?>
-<ds:datastoreItem xmlns:ds="http://schemas.openxmlformats.org/officeDocument/2006/customXml" ds:itemID="{D53404B4-672F-42B1-98F9-531D88F81389}">
+<ds:datastoreItem xmlns:ds="http://schemas.openxmlformats.org/officeDocument/2006/customXml" ds:itemID="{4447D43C-1C5D-4161-845A-3B276E502AE6}">
   <ds:schemaRefs>
     <ds:schemaRef ds:uri="http://schemas.openxmlformats.org/officeDocument/2006/bibliography"/>
   </ds:schemaRefs>

</xml_diff>